<commit_message>
Added information in the second chapter
</commit_message>
<xml_diff>
--- a/inClasswork/Referat.docx
+++ b/inClasswork/Referat.docx
@@ -158,31 +158,32 @@
         <w:jc w:val="center"/>
         <w:rPr>
           <w:rStyle w:val="Heading1Char"/>
-        </w:rPr>
-      </w:pPr>
-      <w:bookmarkStart w:id="0" w:name="_Toc102805525"/>
+          <w:lang w:val="en-US"/>
+        </w:rPr>
+      </w:pPr>
+      <w:bookmarkStart w:id="0" w:name="_Toc102989852"/>
       <w:r>
         <w:rPr>
           <w:rStyle w:val="Heading1Char"/>
           <w:lang w:val="it-IT"/>
         </w:rPr>
-        <w:t>Cr</w:t>
+        <w:t xml:space="preserve">introducerea in editorul grafic </w:t>
       </w:r>
       <w:r>
         <w:rPr>
           <w:rStyle w:val="Heading1Char"/>
           <w:lang w:val="it-IT"/>
         </w:rPr>
-        <w:t>earea aplicațiilor pentru sistemul de operare mobilă Android</w:t>
-      </w:r>
-      <w:bookmarkEnd w:id="0"/>
+        <w:t xml:space="preserve">adobe </w:t>
+      </w:r>
       <w:r>
         <w:rPr>
           <w:rStyle w:val="Heading1Char"/>
           <w:lang w:val="it-IT"/>
         </w:rPr>
-        <w:t xml:space="preserve"> </w:t>
-      </w:r>
+        <w:t>photoshop</w:t>
+      </w:r>
+      <w:bookmarkEnd w:id="0"/>
     </w:p>
     <w:p>
       <w:pPr>
@@ -583,19 +584,9 @@
     <w:p>
       <w:pPr>
         <w:pStyle w:val="Heading1"/>
-        <w:numPr>
-          <w:ilvl w:val="0"/>
-          <w:numId w:val="0"/>
-        </w:numPr>
-        <w:rPr>
-          <w:lang w:val="ro-RO"/>
-        </w:rPr>
-      </w:pPr>
-      <w:bookmarkStart w:id="1" w:name="_Toc102805526"/>
-      <w:r>
-        <w:rPr>
-          <w:lang w:val="ro-RO"/>
-        </w:rPr>
+      </w:pPr>
+      <w:bookmarkStart w:id="1" w:name="_Toc102989853"/>
+      <w:r>
         <w:lastRenderedPageBreak/>
         <w:t>Cuprins</w:t>
       </w:r>
@@ -604,11 +595,12 @@
     <w:sdt>
       <w:sdtPr>
         <w:rPr>
-          <w:rFonts w:asciiTheme="minorHAnsi" w:eastAsiaTheme="minorHAnsi" w:hAnsiTheme="minorHAnsi" w:cstheme="minorBidi"/>
+          <w:rFonts w:ascii="Times New Roman" w:eastAsiaTheme="minorHAnsi" w:hAnsi="Times New Roman" w:cstheme="minorBidi"/>
           <w:caps w:val="0"/>
           <w:color w:val="auto"/>
           <w:sz w:val="28"/>
           <w:szCs w:val="22"/>
+          <w:lang w:val="en-US"/>
         </w:rPr>
         <w:id w:val="2005698569"/>
         <w:docPartObj>
@@ -618,7 +610,6 @@
       </w:sdtPr>
       <w:sdtEndPr>
         <w:rPr>
-          <w:rFonts w:ascii="Times New Roman" w:hAnsi="Times New Roman"/>
           <w:b/>
           <w:bCs/>
           <w:noProof/>
@@ -628,11 +619,6 @@
         <w:p>
           <w:pPr>
             <w:pStyle w:val="TOCHeading"/>
-            <w:numPr>
-              <w:ilvl w:val="0"/>
-              <w:numId w:val="0"/>
-            </w:numPr>
-            <w:jc w:val="left"/>
           </w:pPr>
         </w:p>
         <w:p>
@@ -654,11 +640,71 @@
           <w:r>
             <w:fldChar w:fldCharType="separate"/>
           </w:r>
-          <w:hyperlink w:anchor="_Toc102805525" w:history="1"/>
-          <w:hyperlink w:anchor="_Toc102805526" w:history="1">
+          <w:hyperlink w:anchor="_Toc102989852" w:history="1">
             <w:r>
               <w:rPr>
                 <w:rStyle w:val="Hyperlink"/>
+                <w:lang w:val="it-IT"/>
+              </w:rPr>
+              <w:t>introducerea in editorul grafic adobe photoshop</w:t>
+            </w:r>
+            <w:r>
+              <w:rPr>
+                <w:webHidden/>
+              </w:rPr>
+              <w:tab/>
+            </w:r>
+            <w:r>
+              <w:rPr>
+                <w:webHidden/>
+              </w:rPr>
+              <w:fldChar w:fldCharType="begin"/>
+            </w:r>
+            <w:r>
+              <w:rPr>
+                <w:webHidden/>
+              </w:rPr>
+              <w:instrText xml:space="preserve"> PAGEREF _Toc102989852 \h </w:instrText>
+            </w:r>
+            <w:r>
+              <w:rPr>
+                <w:webHidden/>
+              </w:rPr>
+            </w:r>
+            <w:r>
+              <w:rPr>
+                <w:webHidden/>
+              </w:rPr>
+              <w:fldChar w:fldCharType="separate"/>
+            </w:r>
+            <w:r>
+              <w:rPr>
+                <w:webHidden/>
+              </w:rPr>
+              <w:t>0</w:t>
+            </w:r>
+            <w:r>
+              <w:rPr>
+                <w:webHidden/>
+              </w:rPr>
+              <w:fldChar w:fldCharType="end"/>
+            </w:r>
+          </w:hyperlink>
+        </w:p>
+        <w:p>
+          <w:pPr>
+            <w:pStyle w:val="TOC1"/>
+            <w:rPr>
+              <w:rFonts w:asciiTheme="minorHAnsi" w:eastAsiaTheme="minorEastAsia" w:hAnsiTheme="minorHAnsi"/>
+              <w:b w:val="0"/>
+              <w:sz w:val="22"/>
+              <w:lang w:val="en-US"/>
+            </w:rPr>
+          </w:pPr>
+          <w:hyperlink w:anchor="_Toc102989853" w:history="1">
+            <w:r>
+              <w:rPr>
+                <w:rStyle w:val="Hyperlink"/>
               </w:rPr>
               <w:t>Cuprins</w:t>
             </w:r>
@@ -678,7 +724,7 @@
               <w:rPr>
                 <w:webHidden/>
               </w:rPr>
-              <w:instrText xml:space="preserve"> PAGEREF _Toc102805526 \h </w:instrText>
+              <w:instrText xml:space="preserve"> PAGEREF _Toc102989853 \h </w:instrText>
             </w:r>
             <w:r>
               <w:rPr>
@@ -696,6 +742,66 @@
                 <w:webHidden/>
               </w:rPr>
               <w:t>1</w:t>
+            </w:r>
+            <w:r>
+              <w:rPr>
+                <w:webHidden/>
+              </w:rPr>
+              <w:fldChar w:fldCharType="end"/>
+            </w:r>
+          </w:hyperlink>
+        </w:p>
+        <w:p>
+          <w:pPr>
+            <w:pStyle w:val="TOC1"/>
+            <w:rPr>
+              <w:rFonts w:asciiTheme="minorHAnsi" w:eastAsiaTheme="minorEastAsia" w:hAnsiTheme="minorHAnsi"/>
+              <w:b w:val="0"/>
+              <w:sz w:val="22"/>
+              <w:lang w:val="en-US"/>
+            </w:rPr>
+          </w:pPr>
+          <w:hyperlink w:anchor="_Toc102989854" w:history="1">
+            <w:r>
+              <w:rPr>
+                <w:rStyle w:val="Hyperlink"/>
+              </w:rPr>
+              <w:t>Introducere</w:t>
+            </w:r>
+            <w:r>
+              <w:rPr>
+                <w:webHidden/>
+              </w:rPr>
+              <w:tab/>
+            </w:r>
+            <w:r>
+              <w:rPr>
+                <w:webHidden/>
+              </w:rPr>
+              <w:fldChar w:fldCharType="begin"/>
+            </w:r>
+            <w:r>
+              <w:rPr>
+                <w:webHidden/>
+              </w:rPr>
+              <w:instrText xml:space="preserve"> PAGEREF _Toc102989854 \h </w:instrText>
+            </w:r>
+            <w:r>
+              <w:rPr>
+                <w:webHidden/>
+              </w:rPr>
+            </w:r>
+            <w:r>
+              <w:rPr>
+                <w:webHidden/>
+              </w:rPr>
+              <w:fldChar w:fldCharType="separate"/>
+            </w:r>
+            <w:r>
+              <w:rPr>
+                <w:webHidden/>
+              </w:rPr>
+              <w:t>2</w:t>
             </w:r>
             <w:r>
               <w:rPr>
@@ -718,7 +824,7 @@
               <w:lang w:val="en-US"/>
             </w:rPr>
           </w:pPr>
-          <w:hyperlink w:anchor="_Toc102805527" w:history="1">
+          <w:hyperlink w:anchor="_Toc102989855" w:history="1">
             <w:r>
               <w:rPr>
                 <w:rStyle w:val="Hyperlink"/>
@@ -738,7 +844,7 @@
               <w:rPr>
                 <w:rStyle w:val="Hyperlink"/>
               </w:rPr>
-              <w:t>Introducere</w:t>
+              <w:t>DESPRE ADOBE PHOTOSHOP</w:t>
             </w:r>
             <w:r>
               <w:rPr>
@@ -756,7 +862,7 @@
               <w:rPr>
                 <w:webHidden/>
               </w:rPr>
-              <w:instrText xml:space="preserve"> PAGEREF _Toc102805527 \h </w:instrText>
+              <w:instrText xml:space="preserve"> PAGEREF _Toc102989855 \h </w:instrText>
             </w:r>
             <w:r>
               <w:rPr>
@@ -773,7 +879,396 @@
               <w:rPr>
                 <w:webHidden/>
               </w:rPr>
-              <w:t>2</w:t>
+              <w:t>3</w:t>
+            </w:r>
+            <w:r>
+              <w:rPr>
+                <w:webHidden/>
+              </w:rPr>
+              <w:fldChar w:fldCharType="end"/>
+            </w:r>
+          </w:hyperlink>
+        </w:p>
+        <w:p>
+          <w:pPr>
+            <w:pStyle w:val="TOC2"/>
+            <w:rPr>
+              <w:rFonts w:asciiTheme="minorHAnsi" w:eastAsiaTheme="minorEastAsia" w:hAnsiTheme="minorHAnsi"/>
+              <w:sz w:val="22"/>
+            </w:rPr>
+          </w:pPr>
+          <w:hyperlink w:anchor="_Toc102989856" w:history="1">
+            <w:r>
+              <w:rPr>
+                <w:rStyle w:val="Hyperlink"/>
+              </w:rPr>
+              <w:t>1.1 Deosebirile Adobe Photoshop?</w:t>
+            </w:r>
+            <w:r>
+              <w:rPr>
+                <w:webHidden/>
+              </w:rPr>
+              <w:tab/>
+            </w:r>
+            <w:r>
+              <w:rPr>
+                <w:webHidden/>
+              </w:rPr>
+              <w:fldChar w:fldCharType="begin"/>
+            </w:r>
+            <w:r>
+              <w:rPr>
+                <w:webHidden/>
+              </w:rPr>
+              <w:instrText xml:space="preserve"> PAGEREF _Toc102989856 \h </w:instrText>
+            </w:r>
+            <w:r>
+              <w:rPr>
+                <w:webHidden/>
+              </w:rPr>
+            </w:r>
+            <w:r>
+              <w:rPr>
+                <w:webHidden/>
+              </w:rPr>
+              <w:fldChar w:fldCharType="separate"/>
+            </w:r>
+            <w:r>
+              <w:rPr>
+                <w:webHidden/>
+              </w:rPr>
+              <w:t>3</w:t>
+            </w:r>
+            <w:r>
+              <w:rPr>
+                <w:webHidden/>
+              </w:rPr>
+              <w:fldChar w:fldCharType="end"/>
+            </w:r>
+          </w:hyperlink>
+        </w:p>
+        <w:p>
+          <w:pPr>
+            <w:pStyle w:val="TOC2"/>
+            <w:rPr>
+              <w:rFonts w:asciiTheme="minorHAnsi" w:eastAsiaTheme="minorEastAsia" w:hAnsiTheme="minorHAnsi"/>
+              <w:sz w:val="22"/>
+            </w:rPr>
+          </w:pPr>
+          <w:hyperlink w:anchor="_Toc102989857" w:history="1">
+            <w:r>
+              <w:rPr>
+                <w:rStyle w:val="Hyperlink"/>
+              </w:rPr>
+              <w:t>1.2 Istoria Adobe Photoshop</w:t>
+            </w:r>
+            <w:r>
+              <w:rPr>
+                <w:webHidden/>
+              </w:rPr>
+              <w:tab/>
+            </w:r>
+            <w:r>
+              <w:rPr>
+                <w:webHidden/>
+              </w:rPr>
+              <w:fldChar w:fldCharType="begin"/>
+            </w:r>
+            <w:r>
+              <w:rPr>
+                <w:webHidden/>
+              </w:rPr>
+              <w:instrText xml:space="preserve"> PAGEREF _Toc102989857 \h </w:instrText>
+            </w:r>
+            <w:r>
+              <w:rPr>
+                <w:webHidden/>
+              </w:rPr>
+            </w:r>
+            <w:r>
+              <w:rPr>
+                <w:webHidden/>
+              </w:rPr>
+              <w:fldChar w:fldCharType="separate"/>
+            </w:r>
+            <w:r>
+              <w:rPr>
+                <w:webHidden/>
+              </w:rPr>
+              <w:t>3</w:t>
+            </w:r>
+            <w:r>
+              <w:rPr>
+                <w:webHidden/>
+              </w:rPr>
+              <w:fldChar w:fldCharType="end"/>
+            </w:r>
+          </w:hyperlink>
+        </w:p>
+        <w:p>
+          <w:pPr>
+            <w:pStyle w:val="TOC3"/>
+            <w:tabs>
+              <w:tab w:val="right" w:leader="dot" w:pos="10790"/>
+            </w:tabs>
+            <w:rPr>
+              <w:rFonts w:asciiTheme="minorHAnsi" w:hAnsiTheme="minorHAnsi" w:cstheme="minorBidi"/>
+              <w:noProof/>
+            </w:rPr>
+          </w:pPr>
+          <w:hyperlink w:anchor="_Toc102989858" w:history="1">
+            <w:r>
+              <w:rPr>
+                <w:rStyle w:val="Hyperlink"/>
+                <w:noProof/>
+              </w:rPr>
+              <w:t>Prima versiune</w:t>
+            </w:r>
+            <w:r>
+              <w:rPr>
+                <w:noProof/>
+                <w:webHidden/>
+              </w:rPr>
+              <w:tab/>
+            </w:r>
+            <w:r>
+              <w:rPr>
+                <w:noProof/>
+                <w:webHidden/>
+              </w:rPr>
+              <w:fldChar w:fldCharType="begin"/>
+            </w:r>
+            <w:r>
+              <w:rPr>
+                <w:noProof/>
+                <w:webHidden/>
+              </w:rPr>
+              <w:instrText xml:space="preserve"> PAGEREF _Toc102989858 \h </w:instrText>
+            </w:r>
+            <w:r>
+              <w:rPr>
+                <w:noProof/>
+                <w:webHidden/>
+              </w:rPr>
+            </w:r>
+            <w:r>
+              <w:rPr>
+                <w:noProof/>
+                <w:webHidden/>
+              </w:rPr>
+              <w:fldChar w:fldCharType="separate"/>
+            </w:r>
+            <w:r>
+              <w:rPr>
+                <w:noProof/>
+                <w:webHidden/>
+              </w:rPr>
+              <w:t>3</w:t>
+            </w:r>
+            <w:r>
+              <w:rPr>
+                <w:noProof/>
+                <w:webHidden/>
+              </w:rPr>
+              <w:fldChar w:fldCharType="end"/>
+            </w:r>
+          </w:hyperlink>
+        </w:p>
+        <w:p>
+          <w:pPr>
+            <w:pStyle w:val="TOC3"/>
+            <w:tabs>
+              <w:tab w:val="right" w:leader="dot" w:pos="10790"/>
+            </w:tabs>
+            <w:rPr>
+              <w:rFonts w:asciiTheme="minorHAnsi" w:hAnsiTheme="minorHAnsi" w:cstheme="minorBidi"/>
+              <w:noProof/>
+            </w:rPr>
+          </w:pPr>
+          <w:hyperlink w:anchor="_Toc102989859" w:history="1">
+            <w:r>
+              <w:rPr>
+                <w:rStyle w:val="Hyperlink"/>
+                <w:noProof/>
+              </w:rPr>
+              <w:t>Ca parte a Adobe Creative Suite</w:t>
+            </w:r>
+            <w:r>
+              <w:rPr>
+                <w:noProof/>
+                <w:webHidden/>
+              </w:rPr>
+              <w:tab/>
+            </w:r>
+            <w:r>
+              <w:rPr>
+                <w:noProof/>
+                <w:webHidden/>
+              </w:rPr>
+              <w:fldChar w:fldCharType="begin"/>
+            </w:r>
+            <w:r>
+              <w:rPr>
+                <w:noProof/>
+                <w:webHidden/>
+              </w:rPr>
+              <w:instrText xml:space="preserve"> PAGEREF _Toc102989859 \h </w:instrText>
+            </w:r>
+            <w:r>
+              <w:rPr>
+                <w:noProof/>
+                <w:webHidden/>
+              </w:rPr>
+            </w:r>
+            <w:r>
+              <w:rPr>
+                <w:noProof/>
+                <w:webHidden/>
+              </w:rPr>
+              <w:fldChar w:fldCharType="separate"/>
+            </w:r>
+            <w:r>
+              <w:rPr>
+                <w:noProof/>
+                <w:webHidden/>
+              </w:rPr>
+              <w:t>3</w:t>
+            </w:r>
+            <w:r>
+              <w:rPr>
+                <w:noProof/>
+                <w:webHidden/>
+              </w:rPr>
+              <w:fldChar w:fldCharType="end"/>
+            </w:r>
+          </w:hyperlink>
+        </w:p>
+        <w:p>
+          <w:pPr>
+            <w:pStyle w:val="TOC3"/>
+            <w:tabs>
+              <w:tab w:val="right" w:leader="dot" w:pos="10790"/>
+            </w:tabs>
+            <w:rPr>
+              <w:rFonts w:asciiTheme="minorHAnsi" w:hAnsiTheme="minorHAnsi" w:cstheme="minorBidi"/>
+              <w:noProof/>
+            </w:rPr>
+          </w:pPr>
+          <w:hyperlink w:anchor="_Toc102989860" w:history="1">
+            <w:r>
+              <w:rPr>
+                <w:rStyle w:val="Hyperlink"/>
+                <w:noProof/>
+              </w:rPr>
+              <w:t xml:space="preserve">Ca parte </w:t>
+            </w:r>
+            <w:r>
+              <w:rPr>
+                <w:rStyle w:val="Hyperlink"/>
+                <w:noProof/>
+                <w:lang w:val="ro-RO"/>
+              </w:rPr>
+              <w:t>a suitei Adobe Creative Cloud</w:t>
+            </w:r>
+            <w:r>
+              <w:rPr>
+                <w:noProof/>
+                <w:webHidden/>
+              </w:rPr>
+              <w:tab/>
+            </w:r>
+            <w:r>
+              <w:rPr>
+                <w:noProof/>
+                <w:webHidden/>
+              </w:rPr>
+              <w:fldChar w:fldCharType="begin"/>
+            </w:r>
+            <w:r>
+              <w:rPr>
+                <w:noProof/>
+                <w:webHidden/>
+              </w:rPr>
+              <w:instrText xml:space="preserve"> PAGEREF _Toc102989860 \h </w:instrText>
+            </w:r>
+            <w:r>
+              <w:rPr>
+                <w:noProof/>
+                <w:webHidden/>
+              </w:rPr>
+            </w:r>
+            <w:r>
+              <w:rPr>
+                <w:noProof/>
+                <w:webHidden/>
+              </w:rPr>
+              <w:fldChar w:fldCharType="separate"/>
+            </w:r>
+            <w:r>
+              <w:rPr>
+                <w:noProof/>
+                <w:webHidden/>
+              </w:rPr>
+              <w:t>3</w:t>
+            </w:r>
+            <w:r>
+              <w:rPr>
+                <w:noProof/>
+                <w:webHidden/>
+              </w:rPr>
+              <w:fldChar w:fldCharType="end"/>
+            </w:r>
+          </w:hyperlink>
+        </w:p>
+        <w:p>
+          <w:pPr>
+            <w:pStyle w:val="TOC2"/>
+            <w:rPr>
+              <w:rFonts w:asciiTheme="minorHAnsi" w:eastAsiaTheme="minorEastAsia" w:hAnsiTheme="minorHAnsi"/>
+              <w:sz w:val="22"/>
+            </w:rPr>
+          </w:pPr>
+          <w:hyperlink w:anchor="_Toc102989861" w:history="1">
+            <w:r>
+              <w:rPr>
+                <w:rStyle w:val="Hyperlink"/>
+              </w:rPr>
+              <w:t>1.3 Importanța aplicațiilor android în viața omului</w:t>
+            </w:r>
+            <w:r>
+              <w:rPr>
+                <w:webHidden/>
+              </w:rPr>
+              <w:tab/>
+            </w:r>
+            <w:r>
+              <w:rPr>
+                <w:webHidden/>
+              </w:rPr>
+              <w:fldChar w:fldCharType="begin"/>
+            </w:r>
+            <w:r>
+              <w:rPr>
+                <w:webHidden/>
+              </w:rPr>
+              <w:instrText xml:space="preserve"> PAGEREF _Toc102989861 \h </w:instrText>
+            </w:r>
+            <w:r>
+              <w:rPr>
+                <w:webHidden/>
+              </w:rPr>
+            </w:r>
+            <w:r>
+              <w:rPr>
+                <w:webHidden/>
+              </w:rPr>
+              <w:fldChar w:fldCharType="separate"/>
+            </w:r>
+            <w:r>
+              <w:rPr>
+                <w:webHidden/>
+              </w:rPr>
+              <w:t>4</w:t>
             </w:r>
             <w:r>
               <w:rPr>
@@ -796,7 +1291,7 @@
               <w:lang w:val="en-US"/>
             </w:rPr>
           </w:pPr>
-          <w:hyperlink w:anchor="_Toc102805528" w:history="1">
+          <w:hyperlink w:anchor="_Toc102989862" w:history="1">
             <w:r>
               <w:rPr>
                 <w:rStyle w:val="Hyperlink"/>
@@ -816,7 +1311,7 @@
               <w:rPr>
                 <w:rStyle w:val="Hyperlink"/>
               </w:rPr>
-              <w:t>Android App</w:t>
+              <w:t>ADOBE PHOTOSHOP TOOLS</w:t>
             </w:r>
             <w:r>
               <w:rPr>
@@ -834,7 +1329,7 @@
               <w:rPr>
                 <w:webHidden/>
               </w:rPr>
-              <w:instrText xml:space="preserve"> PAGEREF _Toc102805528 \h </w:instrText>
+              <w:instrText xml:space="preserve"> PAGEREF _Toc102989862 \h </w:instrText>
             </w:r>
             <w:r>
               <w:rPr>
@@ -851,7 +1346,7 @@
               <w:rPr>
                 <w:webHidden/>
               </w:rPr>
-              <w:t>3</w:t>
+              <w:t>5</w:t>
             </w:r>
             <w:r>
               <w:rPr>
@@ -864,207 +1359,55 @@
         <w:p>
           <w:pPr>
             <w:pStyle w:val="TOC2"/>
-            <w:tabs>
-              <w:tab w:val="right" w:leader="dot" w:pos="10790"/>
-            </w:tabs>
             <w:rPr>
               <w:rFonts w:asciiTheme="minorHAnsi" w:eastAsiaTheme="minorEastAsia" w:hAnsiTheme="minorHAnsi"/>
-              <w:noProof/>
               <w:sz w:val="22"/>
             </w:rPr>
           </w:pPr>
-          <w:hyperlink w:anchor="_Toc102805529" w:history="1">
+          <w:hyperlink w:anchor="_Toc102989863" w:history="1">
             <w:r>
               <w:rPr>
                 <w:rStyle w:val="Hyperlink"/>
-                <w:noProof/>
-              </w:rPr>
-              <w:t>1.1 Ce este o aplicație Android?</w:t>
-            </w:r>
-            <w:r>
-              <w:rPr>
-                <w:noProof/>
+              </w:rPr>
+              <w:t>2.1 Aplicații</w:t>
+            </w:r>
+            <w:r>
+              <w:rPr>
                 <w:webHidden/>
               </w:rPr>
               <w:tab/>
             </w:r>
             <w:r>
               <w:rPr>
-                <w:noProof/>
                 <w:webHidden/>
               </w:rPr>
               <w:fldChar w:fldCharType="begin"/>
             </w:r>
             <w:r>
               <w:rPr>
-                <w:noProof/>
-                <w:webHidden/>
-              </w:rPr>
-              <w:instrText xml:space="preserve"> PAGEREF _Toc102805529 \h </w:instrText>
-            </w:r>
-            <w:r>
-              <w:rPr>
-                <w:noProof/>
-                <w:webHidden/>
-              </w:rPr>
-            </w:r>
-            <w:r>
-              <w:rPr>
-                <w:noProof/>
+                <w:webHidden/>
+              </w:rPr>
+              <w:instrText xml:space="preserve"> PAGEREF _Toc102989863 \h </w:instrText>
+            </w:r>
+            <w:r>
+              <w:rPr>
+                <w:webHidden/>
+              </w:rPr>
+            </w:r>
+            <w:r>
+              <w:rPr>
                 <w:webHidden/>
               </w:rPr>
               <w:fldChar w:fldCharType="separate"/>
             </w:r>
             <w:r>
               <w:rPr>
-                <w:noProof/>
-                <w:webHidden/>
-              </w:rPr>
-              <w:t>3</w:t>
-            </w:r>
-            <w:r>
-              <w:rPr>
-                <w:noProof/>
-                <w:webHidden/>
-              </w:rPr>
-              <w:fldChar w:fldCharType="end"/>
-            </w:r>
-          </w:hyperlink>
-        </w:p>
-        <w:p>
-          <w:pPr>
-            <w:pStyle w:val="TOC2"/>
-            <w:tabs>
-              <w:tab w:val="right" w:leader="dot" w:pos="10790"/>
-            </w:tabs>
-            <w:rPr>
-              <w:rFonts w:asciiTheme="minorHAnsi" w:eastAsiaTheme="minorEastAsia" w:hAnsiTheme="minorHAnsi"/>
-              <w:noProof/>
-              <w:sz w:val="22"/>
-            </w:rPr>
-          </w:pPr>
-          <w:hyperlink w:anchor="_Toc102805530" w:history="1">
-            <w:r>
-              <w:rPr>
-                <w:rStyle w:val="Hyperlink"/>
-                <w:noProof/>
-              </w:rPr>
-              <w:t>1.2 Actualitatea aplicațiilor mobile în prezent</w:t>
-            </w:r>
-            <w:r>
-              <w:rPr>
-                <w:noProof/>
-                <w:webHidden/>
-              </w:rPr>
-              <w:tab/>
-            </w:r>
-            <w:r>
-              <w:rPr>
-                <w:noProof/>
-                <w:webHidden/>
-              </w:rPr>
-              <w:fldChar w:fldCharType="begin"/>
-            </w:r>
-            <w:r>
-              <w:rPr>
-                <w:noProof/>
-                <w:webHidden/>
-              </w:rPr>
-              <w:instrText xml:space="preserve"> PAGEREF _Toc102805530 \h </w:instrText>
-            </w:r>
-            <w:r>
-              <w:rPr>
-                <w:noProof/>
-                <w:webHidden/>
-              </w:rPr>
-            </w:r>
-            <w:r>
-              <w:rPr>
-                <w:noProof/>
-                <w:webHidden/>
-              </w:rPr>
-              <w:fldChar w:fldCharType="separate"/>
-            </w:r>
-            <w:r>
-              <w:rPr>
-                <w:noProof/>
-                <w:webHidden/>
-              </w:rPr>
-              <w:t>3</w:t>
-            </w:r>
-            <w:r>
-              <w:rPr>
-                <w:noProof/>
-                <w:webHidden/>
-              </w:rPr>
-              <w:fldChar w:fldCharType="end"/>
-            </w:r>
-          </w:hyperlink>
-        </w:p>
-        <w:p>
-          <w:pPr>
-            <w:pStyle w:val="TOC2"/>
-            <w:tabs>
-              <w:tab w:val="right" w:leader="dot" w:pos="10790"/>
-            </w:tabs>
-            <w:rPr>
-              <w:rFonts w:asciiTheme="minorHAnsi" w:eastAsiaTheme="minorEastAsia" w:hAnsiTheme="minorHAnsi"/>
-              <w:noProof/>
-              <w:sz w:val="22"/>
-            </w:rPr>
-          </w:pPr>
-          <w:hyperlink w:anchor="_Toc102805531" w:history="1">
-            <w:r>
-              <w:rPr>
-                <w:rStyle w:val="Hyperlink"/>
-                <w:noProof/>
-              </w:rPr>
-              <w:t>1.3 Importanța aplicațiilor android în viața omului</w:t>
-            </w:r>
-            <w:r>
-              <w:rPr>
-                <w:noProof/>
-                <w:webHidden/>
-              </w:rPr>
-              <w:tab/>
-            </w:r>
-            <w:r>
-              <w:rPr>
-                <w:noProof/>
-                <w:webHidden/>
-              </w:rPr>
-              <w:fldChar w:fldCharType="begin"/>
-            </w:r>
-            <w:r>
-              <w:rPr>
-                <w:noProof/>
-                <w:webHidden/>
-              </w:rPr>
-              <w:instrText xml:space="preserve"> PAGEREF _Toc102805531 \h </w:instrText>
-            </w:r>
-            <w:r>
-              <w:rPr>
-                <w:noProof/>
-                <w:webHidden/>
-              </w:rPr>
-            </w:r>
-            <w:r>
-              <w:rPr>
-                <w:noProof/>
-                <w:webHidden/>
-              </w:rPr>
-              <w:fldChar w:fldCharType="separate"/>
-            </w:r>
-            <w:r>
-              <w:rPr>
-                <w:noProof/>
-                <w:webHidden/>
-              </w:rPr>
-              <w:t>3</w:t>
-            </w:r>
-            <w:r>
-              <w:rPr>
-                <w:noProof/>
+                <w:webHidden/>
+              </w:rPr>
+              <w:t>5</w:t>
+            </w:r>
+            <w:r>
+              <w:rPr>
                 <w:webHidden/>
               </w:rPr>
               <w:fldChar w:fldCharType="end"/>
@@ -1084,7 +1427,7 @@
               <w:lang w:val="en-US"/>
             </w:rPr>
           </w:pPr>
-          <w:hyperlink w:anchor="_Toc102805532" w:history="1">
+          <w:hyperlink w:anchor="_Toc102989864" w:history="1">
             <w:r>
               <w:rPr>
                 <w:rStyle w:val="Hyperlink"/>
@@ -1104,7 +1447,7 @@
               <w:rPr>
                 <w:rStyle w:val="Hyperlink"/>
               </w:rPr>
-              <w:t>Istoria aplicațiilor android</w:t>
+              <w:t>ALTERNATIVE</w:t>
             </w:r>
             <w:r>
               <w:rPr>
@@ -1122,7 +1465,7 @@
               <w:rPr>
                 <w:webHidden/>
               </w:rPr>
-              <w:instrText xml:space="preserve"> PAGEREF _Toc102805532 \h </w:instrText>
+              <w:instrText xml:space="preserve"> PAGEREF _Toc102989864 \h </w:instrText>
             </w:r>
             <w:r>
               <w:rPr>
@@ -1139,7 +1482,7 @@
               <w:rPr>
                 <w:webHidden/>
               </w:rPr>
-              <w:t>4</w:t>
+              <w:t>6</w:t>
             </w:r>
             <w:r>
               <w:rPr>
@@ -1152,67 +1495,133 @@
         <w:p>
           <w:pPr>
             <w:pStyle w:val="TOC2"/>
+            <w:rPr>
+              <w:rFonts w:asciiTheme="minorHAnsi" w:eastAsiaTheme="minorEastAsia" w:hAnsiTheme="minorHAnsi"/>
+              <w:sz w:val="22"/>
+            </w:rPr>
+          </w:pPr>
+          <w:hyperlink w:anchor="_Toc102989865" w:history="1">
+            <w:r>
+              <w:rPr>
+                <w:rStyle w:val="Hyperlink"/>
+              </w:rPr>
+              <w:t>3.1</w:t>
+            </w:r>
+            <w:r>
+              <w:rPr>
+                <w:webHidden/>
+              </w:rPr>
+              <w:tab/>
+            </w:r>
+            <w:r>
+              <w:rPr>
+                <w:webHidden/>
+              </w:rPr>
+              <w:fldChar w:fldCharType="begin"/>
+            </w:r>
+            <w:r>
+              <w:rPr>
+                <w:webHidden/>
+              </w:rPr>
+              <w:instrText xml:space="preserve"> PAGEREF _Toc102989865 \h </w:instrText>
+            </w:r>
+            <w:r>
+              <w:rPr>
+                <w:webHidden/>
+              </w:rPr>
+            </w:r>
+            <w:r>
+              <w:rPr>
+                <w:webHidden/>
+              </w:rPr>
+              <w:fldChar w:fldCharType="separate"/>
+            </w:r>
+            <w:r>
+              <w:rPr>
+                <w:webHidden/>
+              </w:rPr>
+              <w:t>6</w:t>
+            </w:r>
+            <w:r>
+              <w:rPr>
+                <w:webHidden/>
+              </w:rPr>
+              <w:fldChar w:fldCharType="end"/>
+            </w:r>
+          </w:hyperlink>
+        </w:p>
+        <w:p>
+          <w:pPr>
+            <w:pStyle w:val="TOC1"/>
             <w:tabs>
-              <w:tab w:val="right" w:leader="dot" w:pos="10790"/>
+              <w:tab w:val="left" w:pos="440"/>
             </w:tabs>
             <w:rPr>
               <w:rFonts w:asciiTheme="minorHAnsi" w:eastAsiaTheme="minorEastAsia" w:hAnsiTheme="minorHAnsi"/>
-              <w:noProof/>
+              <w:b w:val="0"/>
               <w:sz w:val="22"/>
+              <w:lang w:val="en-US"/>
             </w:rPr>
           </w:pPr>
-          <w:hyperlink w:anchor="_Toc102805533" w:history="1">
+          <w:hyperlink w:anchor="_Toc102989866" w:history="1">
             <w:r>
               <w:rPr>
                 <w:rStyle w:val="Hyperlink"/>
-                <w:noProof/>
-              </w:rPr>
-              <w:t>2.1</w:t>
-            </w:r>
-            <w:r>
-              <w:rPr>
-                <w:noProof/>
-                <w:webHidden/>
+              </w:rPr>
+              <w:t>4.</w:t>
+            </w:r>
+            <w:r>
+              <w:rPr>
+                <w:rFonts w:asciiTheme="minorHAnsi" w:eastAsiaTheme="minorEastAsia" w:hAnsiTheme="minorHAnsi"/>
+                <w:b w:val="0"/>
+                <w:sz w:val="22"/>
+                <w:lang w:val="en-US"/>
               </w:rPr>
               <w:tab/>
             </w:r>
             <w:r>
               <w:rPr>
-                <w:noProof/>
+                <w:rStyle w:val="Hyperlink"/>
+              </w:rPr>
+              <w:t>EXEMPLU DE MUNCĂ CU PHOTOSHOP</w:t>
+            </w:r>
+            <w:r>
+              <w:rPr>
+                <w:webHidden/>
+              </w:rPr>
+              <w:tab/>
+            </w:r>
+            <w:r>
+              <w:rPr>
                 <w:webHidden/>
               </w:rPr>
               <w:fldChar w:fldCharType="begin"/>
             </w:r>
             <w:r>
               <w:rPr>
-                <w:noProof/>
-                <w:webHidden/>
-              </w:rPr>
-              <w:instrText xml:space="preserve"> PAGEREF _Toc102805533 \h </w:instrText>
-            </w:r>
-            <w:r>
-              <w:rPr>
-                <w:noProof/>
-                <w:webHidden/>
-              </w:rPr>
-            </w:r>
-            <w:r>
-              <w:rPr>
-                <w:noProof/>
+                <w:webHidden/>
+              </w:rPr>
+              <w:instrText xml:space="preserve"> PAGEREF _Toc102989866 \h </w:instrText>
+            </w:r>
+            <w:r>
+              <w:rPr>
+                <w:webHidden/>
+              </w:rPr>
+            </w:r>
+            <w:r>
+              <w:rPr>
                 <w:webHidden/>
               </w:rPr>
               <w:fldChar w:fldCharType="separate"/>
             </w:r>
             <w:r>
               <w:rPr>
-                <w:noProof/>
-                <w:webHidden/>
-              </w:rPr>
-              <w:t>4</w:t>
-            </w:r>
-            <w:r>
-              <w:rPr>
-                <w:noProof/>
+                <w:webHidden/>
+              </w:rPr>
+              <w:t>7</w:t>
+            </w:r>
+            <w:r>
+              <w:rPr>
                 <w:webHidden/>
               </w:rPr>
               <w:fldChar w:fldCharType="end"/>
@@ -1229,12 +1638,12 @@
               <w:lang w:val="en-US"/>
             </w:rPr>
           </w:pPr>
-          <w:hyperlink w:anchor="_Toc102805534" w:history="1">
+          <w:hyperlink w:anchor="_Toc102989867" w:history="1">
             <w:r>
               <w:rPr>
                 <w:rStyle w:val="Hyperlink"/>
               </w:rPr>
-              <w:t>4.</w:t>
+              <w:t>CONCLUZIE</w:t>
             </w:r>
             <w:r>
               <w:rPr>
@@ -1252,7 +1661,7 @@
               <w:rPr>
                 <w:webHidden/>
               </w:rPr>
-              <w:instrText xml:space="preserve"> PAGEREF _Toc102805534 \h </w:instrText>
+              <w:instrText xml:space="preserve"> PAGEREF _Toc102989867 \h </w:instrText>
             </w:r>
             <w:r>
               <w:rPr>
@@ -1269,7 +1678,7 @@
               <w:rPr>
                 <w:webHidden/>
               </w:rPr>
-              <w:t>5</w:t>
+              <w:t>8</w:t>
             </w:r>
             <w:r>
               <w:rPr>
@@ -1289,12 +1698,12 @@
               <w:lang w:val="en-US"/>
             </w:rPr>
           </w:pPr>
-          <w:hyperlink w:anchor="_Toc102805535" w:history="1">
+          <w:hyperlink w:anchor="_Toc102989868" w:history="1">
             <w:r>
               <w:rPr>
                 <w:rStyle w:val="Hyperlink"/>
               </w:rPr>
-              <w:t>CONCLUZIE</w:t>
+              <w:t>BIBLIOGRAFIE</w:t>
             </w:r>
             <w:r>
               <w:rPr>
@@ -1312,7 +1721,7 @@
               <w:rPr>
                 <w:webHidden/>
               </w:rPr>
-              <w:instrText xml:space="preserve"> PAGEREF _Toc102805535 \h </w:instrText>
+              <w:instrText xml:space="preserve"> PAGEREF _Toc102989868 \h </w:instrText>
             </w:r>
             <w:r>
               <w:rPr>
@@ -1329,67 +1738,7 @@
               <w:rPr>
                 <w:webHidden/>
               </w:rPr>
-              <w:t>6</w:t>
-            </w:r>
-            <w:r>
-              <w:rPr>
-                <w:webHidden/>
-              </w:rPr>
-              <w:fldChar w:fldCharType="end"/>
-            </w:r>
-          </w:hyperlink>
-        </w:p>
-        <w:p>
-          <w:pPr>
-            <w:pStyle w:val="TOC1"/>
-            <w:rPr>
-              <w:rFonts w:asciiTheme="minorHAnsi" w:eastAsiaTheme="minorEastAsia" w:hAnsiTheme="minorHAnsi"/>
-              <w:b w:val="0"/>
-              <w:sz w:val="22"/>
-              <w:lang w:val="en-US"/>
-            </w:rPr>
-          </w:pPr>
-          <w:hyperlink w:anchor="_Toc102805536" w:history="1">
-            <w:r>
-              <w:rPr>
-                <w:rStyle w:val="Hyperlink"/>
-              </w:rPr>
-              <w:t>BIBLIOGRAFIE</w:t>
-            </w:r>
-            <w:r>
-              <w:rPr>
-                <w:webHidden/>
-              </w:rPr>
-              <w:tab/>
-            </w:r>
-            <w:r>
-              <w:rPr>
-                <w:webHidden/>
-              </w:rPr>
-              <w:fldChar w:fldCharType="begin"/>
-            </w:r>
-            <w:r>
-              <w:rPr>
-                <w:webHidden/>
-              </w:rPr>
-              <w:instrText xml:space="preserve"> PAGEREF _Toc102805536 \h </w:instrText>
-            </w:r>
-            <w:r>
-              <w:rPr>
-                <w:webHidden/>
-              </w:rPr>
-            </w:r>
-            <w:r>
-              <w:rPr>
-                <w:webHidden/>
-              </w:rPr>
-              <w:fldChar w:fldCharType="separate"/>
-            </w:r>
-            <w:r>
-              <w:rPr>
-                <w:webHidden/>
-              </w:rPr>
-              <w:t>7</w:t>
+              <w:t>9</w:t>
             </w:r>
             <w:r>
               <w:rPr>
@@ -1421,15 +1770,9 @@
     <w:p>
       <w:pPr>
         <w:pStyle w:val="Heading1"/>
-        <w:rPr>
-          <w:lang w:val="ro-RO"/>
-        </w:rPr>
-      </w:pPr>
-      <w:bookmarkStart w:id="2" w:name="_Toc102805527"/>
-      <w:r>
-        <w:rPr>
-          <w:lang w:val="ro-RO"/>
-        </w:rPr>
+      </w:pPr>
+      <w:bookmarkStart w:id="2" w:name="_Toc102989854"/>
+      <w:r>
         <w:lastRenderedPageBreak/>
         <w:t>Introducere</w:t>
       </w:r>
@@ -1440,13 +1783,7 @@
         <w:pStyle w:val="TEXT"/>
       </w:pPr>
       <w:r>
-        <w:t xml:space="preserve">Android </w:t>
-      </w:r>
-      <w:r>
-        <w:t xml:space="preserve">- </w:t>
-      </w:r>
-      <w:r>
-        <w:t xml:space="preserve">este o platformă software și un sistem de operare pentru dispozitive și telefoane mobile bazată pe Linux, dezvoltată inițial de compania Google, iar mai târziu de consorțiul comercial Open Handset Alliance. </w:t>
+        <w:t>Photoshop este un program de editare grafică utilizat pe scară largă creat și publicat de Adobe pentru Mac OS și Windows. Photoshop este practic un editor de imagini bazat pe raster, care are capacitatea de a edita și compune imagini raster în mai multe straturi și acceptă funcții precum Masking, compunere Alpha, instrumente de înfășurare imagine, rotirea camerei fluide, instrumente de afișare a fișierelor și instrumente mult mai avansate și caracteristici.</w:t>
       </w:r>
     </w:p>
     <w:p>
@@ -1454,7 +1791,149 @@
         <w:pStyle w:val="TEXT"/>
       </w:pPr>
       <w:r>
-        <w:t>Android permite dezvoltatorilor să scrie un cod gestionat în limbajul Java, controlând dispozitivul prin intermediul bibliotecilor Java dezvoltate de Google. Aplicațiile scrise în C și în alte limbaje pot fi compilate în cod mașină ARM și executate, dar acest model de dezvoltare nu este sprijinit oficial de către Google</w:t>
+        <w:t>Versiunea cea mai de bază a Photoshop a venit în anul 1988. Acesta a fost dezvoltat de Thomas și John Knoll. De atunci, această aplicație puternică a fost actualizată și actualizată cu instrumente și comenzi setate mai avansate și robuste. Cea mai recentă versiune Photoshop CC, care face parte din brandul Adobe Creative Cloud. Mai mult, Photoshop este echipat cu alte programe software cum ar fi Adobe Bridge, Adobe Fireworks, Adobe Camera Raw și multe altele.</w:t>
+      </w:r>
+    </w:p>
+    <w:p>
+      <w:pPr>
+        <w:pStyle w:val="TEXT"/>
+      </w:pPr>
+      <w:r>
+        <w:t>Photoshop și un alt software legat de acesta este marcat colectiv ca Familia Photoshop. Această familie este formată din Photoshop Elements, Photoshop Lightroom, Photoshop Express, Photoshop Fix și alte programe software.</w:t>
+      </w:r>
+    </w:p>
+    <w:p>
+      <w:pPr>
+        <w:pStyle w:val="TEXT"/>
+      </w:pPr>
+    </w:p>
+    <w:p>
+      <w:pPr>
+        <w:ind w:firstLine="720"/>
+        <w:rPr>
+          <w:lang w:val="ro-RO"/>
+        </w:rPr>
+      </w:pPr>
+    </w:p>
+    <w:p>
+      <w:pPr>
+        <w:pStyle w:val="Capitol"/>
+      </w:pPr>
+      <w:bookmarkStart w:id="3" w:name="_Toc102989855"/>
+      <w:r>
+        <w:rPr>
+          <w:caps w:val="0"/>
+        </w:rPr>
+        <w:lastRenderedPageBreak/>
+        <w:t>DESPRE ADOBE PHOTOSHOP</w:t>
+      </w:r>
+      <w:bookmarkEnd w:id="3"/>
+    </w:p>
+    <w:p>
+      <w:pPr>
+        <w:pStyle w:val="Heading2"/>
+      </w:pPr>
+      <w:bookmarkStart w:id="4" w:name="_Toc102989856"/>
+      <w:r>
+        <w:t xml:space="preserve">1.1 </w:t>
+      </w:r>
+      <w:r>
+        <w:t xml:space="preserve">Ce este </w:t>
+      </w:r>
+      <w:r>
+        <w:t>Adobe Photoshop</w:t>
+      </w:r>
+      <w:r>
+        <w:t>?</w:t>
+      </w:r>
+      <w:bookmarkEnd w:id="4"/>
+    </w:p>
+    <w:p>
+      <w:pPr>
+        <w:pStyle w:val="TEXT"/>
+      </w:pPr>
+      <w:r>
+        <w:t>Adobe Photoshop este un editor grafic multifuncțional dezvoltat și distribuit de Adobe Systems. Funcționează în principal cu imagini raster, dar are câteva instrumente vectoriale. Produsul este lider de piață în instrumentele comerciale de editare bitmap și cel mai cunoscut program de dezvoltare.</w:t>
+      </w:r>
+    </w:p>
+    <w:p>
+      <w:pPr>
+        <w:pStyle w:val="TEXT"/>
+      </w:pPr>
+      <w:r>
+        <w:t>Photoshop este disponibil în prezent pe platformele macOS, Windows și iPadOS. O versiune simplificată a aplicației numită Adobe Photoshop Touch este disponibilă pentru Windows Phone și Android. Există, de asemenea, o versiune de Photoshop Express pentru Windows Phone 8 și 8.1. În 2014, o versiune de streaming a produsului pentru sistemul de operare Chrome a fost testată beta în Statele Unite. Versiunile timpurii ale editorului au fost portate la SGI IRIX, dar suportul oficial a fost întrerupt de la a treia versiune a produsului. Versiunile 8.0 și CS6 pot fi rulate sub Linux folosind o alternativă la API-ul Windows - Wine.</w:t>
+      </w:r>
+    </w:p>
+    <w:p>
+      <w:pPr>
+        <w:pStyle w:val="Heading2"/>
+      </w:pPr>
+      <w:bookmarkStart w:id="5" w:name="_Toc102989857"/>
+      <w:r>
+        <w:t xml:space="preserve">1.2 </w:t>
+      </w:r>
+      <w:r>
+        <w:t>Istoria Adobe Photoshop</w:t>
+      </w:r>
+      <w:bookmarkEnd w:id="5"/>
+    </w:p>
+    <w:p>
+      <w:pPr>
+        <w:pStyle w:val="Heading3"/>
+        <w:ind w:firstLine="357"/>
+        <w:rPr>
+          <w:lang w:val="ro-RO"/>
+        </w:rPr>
+      </w:pPr>
+      <w:bookmarkStart w:id="6" w:name="_Toc102989858"/>
+      <w:r>
+        <w:rPr>
+          <w:lang w:val="ro-RO"/>
+        </w:rPr>
+        <w:t>Prima versiune</w:t>
+      </w:r>
+      <w:bookmarkEnd w:id="6"/>
+    </w:p>
+    <w:p>
+      <w:pPr>
+        <w:pStyle w:val="TEXT"/>
+        <w:ind w:firstLine="357"/>
+      </w:pPr>
+      <w:r>
+        <w:t>Prima versiune a apărut în 1987. A fost creat de studentul de la Universitatea din Michigan, Thomas Knoll, pentru platforma Macintosh. L</w:t>
+      </w:r>
+      <w:r>
+        <w:t>-a numit Display, dar l-a redenumit ImagePro în 1988. În septembrie 1988, Adobe Systems a cumpărat drepturile asupra programului, lăsându-l pe Thomas Knoll ca dezvoltator, iar în 1989 programul a fost redenumit Photoshop. Photoshop 1.0 a fost lansat în 1990.</w:t>
+      </w:r>
+    </w:p>
+    <w:p>
+      <w:pPr>
+        <w:pStyle w:val="Heading3"/>
+        <w:ind w:firstLine="357"/>
+      </w:pPr>
+      <w:bookmarkStart w:id="7" w:name="_Toc102989859"/>
+      <w:r>
+        <w:t xml:space="preserve">Ca parte </w:t>
+      </w:r>
+      <w:proofErr w:type="spellStart"/>
+      <w:proofErr w:type="gramStart"/>
+      <w:r>
+        <w:t>a</w:t>
+      </w:r>
+      <w:proofErr w:type="spellEnd"/>
+      <w:proofErr w:type="gramEnd"/>
+      <w:r>
+        <w:t xml:space="preserve"> Adobe Creative Suite</w:t>
+      </w:r>
+      <w:bookmarkEnd w:id="7"/>
+    </w:p>
+    <w:p>
+      <w:pPr>
+        <w:pStyle w:val="TEXT"/>
+        <w:ind w:firstLine="357"/>
+      </w:pPr>
+      <w:r>
+        <w:t>Photoshop 8.0, din octombrie 2003, a fost numit Photoshop CS, deoarece a început să se refere la noua linie de produse Creative Suite a Adobe Systems</w:t>
       </w:r>
       <w:r>
         <w:t>.</w:t>
@@ -1463,389 +1942,1334 @@
     <w:p>
       <w:pPr>
         <w:pStyle w:val="TEXT"/>
-      </w:pPr>
-      <w:r>
-        <w:t>Lansarea platformei Android la 5 noiembrie 2007 a fost anunțată prin fondarea Open Handset Alliance, un consorțiu de 48 de companii de hardware, software și de telecomunicații, consacrat dezvoltării de standarde deschise pentru dispozitive mobile.</w:t>
+        <w:ind w:firstLine="357"/>
+      </w:pPr>
+      <w:r>
+        <w:t>Photoshop 10.0, din aprilie 2007, se numește Photoshop CS3. Abrevierea CS3 înseamnă că produsul este integrat în cea de-a treia versiune a pachetului software Adobe Creative Suite. În produsele anterioare - Photoshop CS și CS2, pentru a distinge de versiunile anterioare și pentru a consolida apartenența la noua linie de produse, simbolul programului a fost schimbat: în locul imaginii ochiului, care era prezentă în versiunile 3 până la 7, imaginea a fost folosit în stilul soluție pene. În Photoshop CS3, pictograma aplicației și ecranul de deschidere folosesc literele de la numele produsului „Ps” pe un fundal degradat albastru. Lista de inovații include o nouă interfață, un nou Adobe Bridge, noi filtre și instrumente, precum și aplicația Adobe Device Central, care vă permite să previzualizați lucrările în șabloane pentru dispozitive populare, cum ar fi telefoanele mobile.</w:t>
+      </w:r>
+    </w:p>
+    <w:p>
+      <w:pPr>
+        <w:pStyle w:val="Heading3"/>
+        <w:ind w:firstLine="357"/>
+        <w:rPr>
+          <w:lang w:val="ro-RO"/>
+        </w:rPr>
+      </w:pPr>
+      <w:bookmarkStart w:id="8" w:name="_Toc102989860"/>
+      <w:r>
+        <w:lastRenderedPageBreak/>
+        <w:t xml:space="preserve">Ca parte </w:t>
+      </w:r>
+      <w:r>
+        <w:rPr>
+          <w:lang w:val="ro-RO"/>
+        </w:rPr>
+        <w:t>a suitei Adobe Creative Cloud</w:t>
+      </w:r>
+      <w:bookmarkEnd w:id="8"/>
+    </w:p>
+    <w:p>
+      <w:pPr>
+        <w:pStyle w:val="TEXT"/>
+        <w:ind w:firstLine="357"/>
+      </w:pPr>
+      <w:r>
+        <w:t>Photoshop 14, din iunie 2013, se numește Photoshop CC. Abrevierea CC înseamnă că produsul este integrat în pachetul software Adobe Creative Cloud[21]. De asemenea, înseamnă că utilizarea legală a produsului este disponibilă numai prin abonament - nu puteți cumpăra o licență pentru „utilizare eternă”.</w:t>
+      </w:r>
+    </w:p>
+    <w:p>
+      <w:pPr>
+        <w:pStyle w:val="TEXT"/>
+        <w:ind w:firstLine="357"/>
+      </w:pPr>
+      <w:r>
+        <w:t>Din iunie 2014, programul are o nouă denumire a versiunii: acum numele său conține anul lansării (Photoshop 2014.0.0).</w:t>
+      </w:r>
+    </w:p>
+    <w:p>
+      <w:pPr>
+        <w:pStyle w:val="TEXT"/>
+        <w:ind w:firstLine="357"/>
+      </w:pPr>
+      <w:r>
+        <w:t>Pluginul Adobe Camera RAW vă permite să citiți o serie de formate brute de la diverse camere digitale și să le importați direct în Photoshop.</w:t>
+      </w:r>
+    </w:p>
+    <w:p>
+      <w:pPr>
+        <w:pStyle w:val="Heading2"/>
+      </w:pPr>
+      <w:bookmarkStart w:id="9" w:name="_Toc102989861"/>
+      <w:r>
+        <w:t>1.3</w:t>
       </w:r>
       <w:r>
         <w:t xml:space="preserve"> </w:t>
       </w:r>
       <w:r>
-        <w:t>Google a lansat cea mai mare parte a codului Android sub licența Apache, o licență de tip free-software și open source.</w:t>
-      </w:r>
+        <w:t xml:space="preserve">Importanța </w:t>
+      </w:r>
+      <w:r>
+        <w:rPr>
+          <w:lang w:val="en-US"/>
+        </w:rPr>
+        <w:t>Adobe photoshop</w:t>
+      </w:r>
+      <w:r>
+        <w:t xml:space="preserve"> în viața omului</w:t>
+      </w:r>
+      <w:bookmarkEnd w:id="9"/>
     </w:p>
     <w:p>
       <w:pPr>
         <w:pStyle w:val="TEXT"/>
       </w:pPr>
       <w:r>
-        <w:t>Google a dezvoltat și alte sisteme de operare bazate pe Android: Wear OS pentru ceasuri inteligente, Android TV pentru SmartTV și Android Auto pentru autoturisme.</w:t>
+        <w:t>Tehnologia permite schimbări în curriculum pentru a se asigura că cursanților li se învață abilități care rămân valoroase pentru viață. Abilitățile Photoshop au devenit un program educațional recunoscut în sine, deoarece designerii grafici, ilustratorii și artiștii deopotrivă folosesc programul pentru a-și informa propriile practici unice de studio.</w:t>
       </w:r>
     </w:p>
     <w:p>
       <w:pPr>
         <w:pStyle w:val="TEXT"/>
-      </w:pPr>
-      <w:r>
-        <w:t>Pe măsură ce Android a crescut, la fel și controlul Google asupra sistemului de operare. Inițial, partenerii producători au putut personaliza cea mai mare parte a platformei după bunul lor plac, cu toate acestea, Google a adăugat în fiecare an mai multe servicii și condiții obligatorii cu fiecare an, ceea ce a asigurat avantaje pentru propria sa suită de aplicații.</w:t>
-      </w:r>
+        <w:rPr>
+          <w:lang w:val="en-US"/>
+        </w:rPr>
+      </w:pPr>
+      <w:r>
+        <w:t>Putem folosi Adobe Photoshop pentru a ne retușa fotografiile scanate sau digitale. Putem îmbunătăți tonul de culoare și luminozitatea imaginilor într-un stil proaspăt. De asemenea, putem elimina punctele nedorite folosind instrumentul de estompare, filtrul foto și căutarea culorilor. În Adobe Photoshop, putem elimina sau modifica fundalul fotografiilor noastre.</w:t>
+      </w:r>
+      <w:r>
+        <w:rPr>
+          <w:lang w:val="en-US"/>
+        </w:rPr>
+        <w:tab/>
+      </w:r>
+    </w:p>
+    <w:p>
+      <w:pPr>
+        <w:pStyle w:val="Capitol"/>
+      </w:pPr>
+      <w:bookmarkStart w:id="10" w:name="_Toc102989862"/>
+      <w:r>
+        <w:rPr>
+          <w:caps w:val="0"/>
+        </w:rPr>
+        <w:lastRenderedPageBreak/>
+        <w:t>ADOBE PHOTOSHOP TOOLS</w:t>
+      </w:r>
+      <w:bookmarkEnd w:id="10"/>
     </w:p>
     <w:p>
       <w:pPr>
         <w:pStyle w:val="TEXT"/>
       </w:pPr>
       <w:r>
-        <w:t>Luând în considerație informația data am decis că</w:t>
-      </w:r>
-      <w:r>
-        <w:t xml:space="preserve"> realizarea</w:t>
-      </w:r>
-      <w:r>
-        <w:t xml:space="preserve"> unei aplicație pentru sistemul de opera</w:t>
-      </w:r>
-      <w:r>
-        <w:t>re Android ar fi o temă</w:t>
-      </w:r>
-      <w:r>
-        <w:t xml:space="preserve"> potrivită pentru referatul dat.</w:t>
+        <w:tab/>
+        <w:t>Adobe Photoshop are o multitudine de instrumente folositoare cu roluri diverse, și folosite de milioane de utilizatori din lume</w:t>
+      </w:r>
+      <w:r>
+        <w:t>.</w:t>
+      </w:r>
+      <w:r>
+        <w:t xml:space="preserve"> Printre acestea se regăăsec unele intrumente care sunt folosite cel mai des. Acestea se clasifică în: </w:t>
+      </w:r>
+    </w:p>
+    <w:p>
+      <w:pPr>
+        <w:pStyle w:val="Heading2"/>
+      </w:pPr>
+      <w:r>
+        <w:t>2.1 View group tools</w:t>
+      </w:r>
+    </w:p>
+    <w:p>
+      <w:pPr>
+        <w:pStyle w:val="toolStyle"/>
+      </w:pPr>
+      <w:r>
+        <w:rPr>
+          <w:b/>
+        </w:rPr>
+        <w:t>Instrument de mărire (Z)</w:t>
+      </w:r>
+      <w:r>
+        <w:t xml:space="preserve"> - </w:t>
+      </w:r>
+      <w:r>
+        <w:t xml:space="preserve">Mărește sau micșorează imaginea. Instrumentele aferente afișate în bara de opțiuni de instrumente sunt </w:t>
+      </w:r>
+      <w:r>
+        <w:rPr>
+          <w:i/>
+        </w:rPr>
+        <w:t>m</w:t>
+      </w:r>
+      <w:r>
+        <w:rPr>
+          <w:i/>
+        </w:rPr>
+        <w:t>ărire și micșorare</w:t>
+      </w:r>
+      <w:r>
+        <w:t>.</w:t>
+      </w:r>
+      <w:r>
+        <w:t xml:space="preserve"> </w:t>
+      </w:r>
+      <w:r>
+        <w:rPr>
+          <w:rStyle w:val="figuriChar"/>
+        </w:rPr>
+        <w:t>Fig.1</w:t>
       </w:r>
     </w:p>
     <w:p>
       <w:pPr>
         <w:pStyle w:val="TEXT"/>
-      </w:pPr>
-      <w:r>
-        <w:t>Pentru elaborarea aplicațiilor mobile există 2 limbaje de programare de bază, Java și Kotlin, în referatul dat eu voi face referință la limbajul de programare Kotlin, deoarece acesta este cu mult mai adaptat cu scsopul de dezvoltare a aplicațiilor mobile.</w:t>
-      </w:r>
-    </w:p>
-    <w:p>
-      <w:pPr>
-        <w:ind w:firstLine="720"/>
-        <w:rPr>
-          <w:lang w:val="ro-RO"/>
-        </w:rPr>
-      </w:pPr>
+        <w:jc w:val="center"/>
+      </w:pPr>
+      <w:r>
+        <w:rPr>
+          <w:noProof/>
+        </w:rPr>
+        <w:drawing>
+          <wp:inline distT="0" distB="0" distL="0" distR="0" wp14:anchorId="32E4BBBE" wp14:editId="3C247E50">
+            <wp:extent cx="2862503" cy="2320704"/>
+            <wp:effectExtent l="0" t="0" r="0" b="0"/>
+            <wp:docPr id="1" name="Picture 1"/>
+            <wp:cNvGraphicFramePr>
+              <a:graphicFrameLocks xmlns:a="http://schemas.openxmlformats.org/drawingml/2006/main" noChangeAspect="1"/>
+            </wp:cNvGraphicFramePr>
+            <a:graphic xmlns:a="http://schemas.openxmlformats.org/drawingml/2006/main">
+              <a:graphicData uri="http://schemas.openxmlformats.org/drawingml/2006/picture">
+                <pic:pic xmlns:pic="http://schemas.openxmlformats.org/drawingml/2006/picture">
+                  <pic:nvPicPr>
+                    <pic:cNvPr id="1" name=""/>
+                    <pic:cNvPicPr/>
+                  </pic:nvPicPr>
+                  <pic:blipFill>
+                    <a:blip r:embed="rId8"/>
+                    <a:stretch>
+                      <a:fillRect/>
+                    </a:stretch>
+                  </pic:blipFill>
+                  <pic:spPr>
+                    <a:xfrm>
+                      <a:off x="0" y="0"/>
+                      <a:ext cx="2870324" cy="2327044"/>
+                    </a:xfrm>
+                    <a:prstGeom prst="rect">
+                      <a:avLst/>
+                    </a:prstGeom>
+                  </pic:spPr>
+                </pic:pic>
+              </a:graphicData>
+            </a:graphic>
+          </wp:inline>
+        </w:drawing>
+      </w:r>
+    </w:p>
+    <w:p>
+      <w:pPr>
+        <w:pStyle w:val="figuri"/>
+      </w:pPr>
+      <w:r>
+        <w:t>Fig.1</w:t>
+      </w:r>
+    </w:p>
+    <w:p>
+      <w:pPr>
+        <w:pStyle w:val="toolStyle"/>
+      </w:pPr>
+      <w:r>
+        <w:rPr>
+          <w:b/>
+        </w:rPr>
+        <w:t>Mâna</w:t>
+      </w:r>
+      <w:r>
+        <w:rPr>
+          <w:b/>
+        </w:rPr>
+        <w:t xml:space="preserve"> (H)</w:t>
+      </w:r>
+      <w:r>
+        <w:t xml:space="preserve"> - </w:t>
+      </w:r>
+      <w:r>
+        <w:t>Mută fotografia în spațiul de lucru Photoshop Elements. Puteți trage imaginea folosind acest instrument</w:t>
+      </w:r>
+      <w:r>
+        <w:t xml:space="preserve">. </w:t>
+      </w:r>
+      <w:r>
+        <w:rPr>
+          <w:rStyle w:val="figuriChar"/>
+        </w:rPr>
+        <w:t>Fig.2</w:t>
+      </w:r>
+    </w:p>
+    <w:p>
+      <w:pPr>
+        <w:pStyle w:val="figuri"/>
+      </w:pPr>
+      <w:r>
+        <w:rPr>
+          <w:noProof/>
+        </w:rPr>
+        <w:drawing>
+          <wp:inline distT="0" distB="0" distL="0" distR="0" wp14:anchorId="6910960E" wp14:editId="52A393D9">
+            <wp:extent cx="2774121" cy="2226365"/>
+            <wp:effectExtent l="0" t="0" r="0" b="0"/>
+            <wp:docPr id="2" name="Picture 2"/>
+            <wp:cNvGraphicFramePr>
+              <a:graphicFrameLocks xmlns:a="http://schemas.openxmlformats.org/drawingml/2006/main" noChangeAspect="1"/>
+            </wp:cNvGraphicFramePr>
+            <a:graphic xmlns:a="http://schemas.openxmlformats.org/drawingml/2006/main">
+              <a:graphicData uri="http://schemas.openxmlformats.org/drawingml/2006/picture">
+                <pic:pic xmlns:pic="http://schemas.openxmlformats.org/drawingml/2006/picture">
+                  <pic:nvPicPr>
+                    <pic:cNvPr id="1" name=""/>
+                    <pic:cNvPicPr/>
+                  </pic:nvPicPr>
+                  <pic:blipFill>
+                    <a:blip r:embed="rId9"/>
+                    <a:stretch>
+                      <a:fillRect/>
+                    </a:stretch>
+                  </pic:blipFill>
+                  <pic:spPr>
+                    <a:xfrm>
+                      <a:off x="0" y="0"/>
+                      <a:ext cx="2778599" cy="2229959"/>
+                    </a:xfrm>
+                    <a:prstGeom prst="rect">
+                      <a:avLst/>
+                    </a:prstGeom>
+                  </pic:spPr>
+                </pic:pic>
+              </a:graphicData>
+            </a:graphic>
+          </wp:inline>
+        </w:drawing>
+      </w:r>
+    </w:p>
+    <w:p>
+      <w:pPr>
+        <w:pStyle w:val="figuri"/>
+      </w:pPr>
+      <w:r>
+        <w:t>Fig.2</w:t>
+      </w:r>
+    </w:p>
+    <w:p>
+      <w:pPr>
+        <w:pStyle w:val="Heading2"/>
+      </w:pPr>
+      <w:r>
+        <w:lastRenderedPageBreak/>
+        <w:t>2.2 Select group tools</w:t>
+      </w:r>
+    </w:p>
+    <w:p>
+      <w:pPr>
+        <w:pStyle w:val="toolStyle"/>
+      </w:pPr>
+      <w:r>
+        <w:rPr>
+          <w:b/>
+        </w:rPr>
+        <w:t>Mutați instrumentul (V)</w:t>
+      </w:r>
+      <w:r>
+        <w:t xml:space="preserve"> - </w:t>
+      </w:r>
+      <w:r>
+        <w:t xml:space="preserve">Mută ​​selecțiile sau straturile. </w:t>
+      </w:r>
+      <w:r>
+        <w:rPr>
+          <w:rStyle w:val="figuriChar"/>
+        </w:rPr>
+        <w:t>Fig.3</w:t>
+      </w:r>
+    </w:p>
+    <w:p>
+      <w:pPr>
+        <w:pStyle w:val="figuri"/>
+      </w:pPr>
+      <w:r>
+        <w:rPr>
+          <w:noProof/>
+        </w:rPr>
+        <w:drawing>
+          <wp:inline distT="0" distB="0" distL="0" distR="0" wp14:anchorId="035E6E4E" wp14:editId="0B0A3F71">
+            <wp:extent cx="2962275" cy="2390775"/>
+            <wp:effectExtent l="0" t="0" r="9525" b="9525"/>
+            <wp:docPr id="3" name="Picture 3"/>
+            <wp:cNvGraphicFramePr>
+              <a:graphicFrameLocks xmlns:a="http://schemas.openxmlformats.org/drawingml/2006/main" noChangeAspect="1"/>
+            </wp:cNvGraphicFramePr>
+            <a:graphic xmlns:a="http://schemas.openxmlformats.org/drawingml/2006/main">
+              <a:graphicData uri="http://schemas.openxmlformats.org/drawingml/2006/picture">
+                <pic:pic xmlns:pic="http://schemas.openxmlformats.org/drawingml/2006/picture">
+                  <pic:nvPicPr>
+                    <pic:cNvPr id="1" name=""/>
+                    <pic:cNvPicPr/>
+                  </pic:nvPicPr>
+                  <pic:blipFill>
+                    <a:blip r:embed="rId10"/>
+                    <a:stretch>
+                      <a:fillRect/>
+                    </a:stretch>
+                  </pic:blipFill>
+                  <pic:spPr>
+                    <a:xfrm>
+                      <a:off x="0" y="0"/>
+                      <a:ext cx="2962275" cy="2390775"/>
+                    </a:xfrm>
+                    <a:prstGeom prst="rect">
+                      <a:avLst/>
+                    </a:prstGeom>
+                  </pic:spPr>
+                </pic:pic>
+              </a:graphicData>
+            </a:graphic>
+          </wp:inline>
+        </w:drawing>
+      </w:r>
+    </w:p>
+    <w:p>
+      <w:pPr>
+        <w:pStyle w:val="figuri"/>
+      </w:pPr>
+      <w:r>
+        <w:rPr>
+          <w:rStyle w:val="figuriChar"/>
+          <w:i/>
+        </w:rPr>
+        <w:t>Fig.3</w:t>
+      </w:r>
+    </w:p>
+    <w:p>
+      <w:pPr>
+        <w:pStyle w:val="toolStyle"/>
+      </w:pPr>
+      <w:r>
+        <w:rPr>
+          <w:b/>
+        </w:rPr>
+        <w:t>Instrument Marcaj dreptunghiular (M)</w:t>
+      </w:r>
+      <w:r>
+        <w:t xml:space="preserve"> - </w:t>
+      </w:r>
+      <w:r>
+        <w:t>Selectează o zonă din imaginea ta într-o casetă dreptunghiulară. Țineți apăsată tasta Shift pentru a face selecția un pătrat.</w:t>
+      </w:r>
+      <w:r>
+        <w:t xml:space="preserve"> </w:t>
+      </w:r>
+      <w:r>
+        <w:rPr>
+          <w:rStyle w:val="figuriChar"/>
+        </w:rPr>
+        <w:t>Fig.4</w:t>
+      </w:r>
+    </w:p>
+    <w:p>
+      <w:pPr>
+        <w:pStyle w:val="figuri"/>
+      </w:pPr>
+      <w:r>
+        <w:rPr>
+          <w:noProof/>
+        </w:rPr>
+        <w:drawing>
+          <wp:inline distT="0" distB="0" distL="0" distR="0" wp14:anchorId="0CCB7F7E" wp14:editId="31482921">
+            <wp:extent cx="2990850" cy="2609850"/>
+            <wp:effectExtent l="0" t="0" r="0" b="0"/>
+            <wp:docPr id="4" name="Picture 4"/>
+            <wp:cNvGraphicFramePr>
+              <a:graphicFrameLocks xmlns:a="http://schemas.openxmlformats.org/drawingml/2006/main" noChangeAspect="1"/>
+            </wp:cNvGraphicFramePr>
+            <a:graphic xmlns:a="http://schemas.openxmlformats.org/drawingml/2006/main">
+              <a:graphicData uri="http://schemas.openxmlformats.org/drawingml/2006/picture">
+                <pic:pic xmlns:pic="http://schemas.openxmlformats.org/drawingml/2006/picture">
+                  <pic:nvPicPr>
+                    <pic:cNvPr id="1" name=""/>
+                    <pic:cNvPicPr/>
+                  </pic:nvPicPr>
+                  <pic:blipFill>
+                    <a:blip r:embed="rId11"/>
+                    <a:stretch>
+                      <a:fillRect/>
+                    </a:stretch>
+                  </pic:blipFill>
+                  <pic:spPr>
+                    <a:xfrm>
+                      <a:off x="0" y="0"/>
+                      <a:ext cx="2990850" cy="2609850"/>
+                    </a:xfrm>
+                    <a:prstGeom prst="rect">
+                      <a:avLst/>
+                    </a:prstGeom>
+                  </pic:spPr>
+                </pic:pic>
+              </a:graphicData>
+            </a:graphic>
+          </wp:inline>
+        </w:drawing>
+      </w:r>
+    </w:p>
+    <w:p>
+      <w:pPr>
+        <w:pStyle w:val="figuri"/>
+      </w:pPr>
+      <w:r>
+        <w:t>Fig.4</w:t>
+      </w:r>
+    </w:p>
+    <w:p>
+      <w:pPr>
+        <w:pStyle w:val="toolStyle"/>
+      </w:pPr>
+      <w:r>
+        <w:rPr>
+          <w:b/>
+        </w:rPr>
+        <w:t>Instrument Marquee eliptică (M)</w:t>
+      </w:r>
+      <w:r>
+        <w:t xml:space="preserve"> - </w:t>
+      </w:r>
+      <w:r>
+        <w:t>Selectează o zonă din imaginea dvs. într-o formă eliptică. Țineți apăsată tasta Shift pentru a face selecția un cerc.</w:t>
+      </w:r>
+      <w:r>
+        <w:t xml:space="preserve"> </w:t>
+      </w:r>
+      <w:r>
+        <w:rPr>
+          <w:rStyle w:val="figuriChar"/>
+        </w:rPr>
+        <w:t>Fig.5</w:t>
+      </w:r>
+    </w:p>
+    <w:p>
+      <w:pPr>
+        <w:pStyle w:val="figuri"/>
+      </w:pPr>
+      <w:r>
+        <w:rPr>
+          <w:noProof/>
+        </w:rPr>
+        <w:lastRenderedPageBreak/>
+        <w:drawing>
+          <wp:inline distT="0" distB="0" distL="0" distR="0" wp14:anchorId="7EDC3F71" wp14:editId="1CC9DA66">
+            <wp:extent cx="2876550" cy="857250"/>
+            <wp:effectExtent l="0" t="0" r="0" b="0"/>
+            <wp:docPr id="5" name="Picture 5"/>
+            <wp:cNvGraphicFramePr>
+              <a:graphicFrameLocks xmlns:a="http://schemas.openxmlformats.org/drawingml/2006/main" noChangeAspect="1"/>
+            </wp:cNvGraphicFramePr>
+            <a:graphic xmlns:a="http://schemas.openxmlformats.org/drawingml/2006/main">
+              <a:graphicData uri="http://schemas.openxmlformats.org/drawingml/2006/picture">
+                <pic:pic xmlns:pic="http://schemas.openxmlformats.org/drawingml/2006/picture">
+                  <pic:nvPicPr>
+                    <pic:cNvPr id="1" name=""/>
+                    <pic:cNvPicPr/>
+                  </pic:nvPicPr>
+                  <pic:blipFill>
+                    <a:blip r:embed="rId12"/>
+                    <a:stretch>
+                      <a:fillRect/>
+                    </a:stretch>
+                  </pic:blipFill>
+                  <pic:spPr>
+                    <a:xfrm>
+                      <a:off x="0" y="0"/>
+                      <a:ext cx="2876550" cy="857250"/>
+                    </a:xfrm>
+                    <a:prstGeom prst="rect">
+                      <a:avLst/>
+                    </a:prstGeom>
+                  </pic:spPr>
+                </pic:pic>
+              </a:graphicData>
+            </a:graphic>
+          </wp:inline>
+        </w:drawing>
+      </w:r>
+    </w:p>
+    <w:p>
+      <w:pPr>
+        <w:pStyle w:val="figuri"/>
+      </w:pPr>
+      <w:r>
+        <w:t>Fig.5</w:t>
+      </w:r>
+    </w:p>
+    <w:p>
+      <w:pPr>
+        <w:pStyle w:val="toolStyle"/>
+      </w:pPr>
+      <w:r>
+        <w:rPr>
+          <w:b/>
+        </w:rPr>
+        <w:t>Instrument lazo (L)</w:t>
+      </w:r>
+      <w:r>
+        <w:t xml:space="preserve"> - </w:t>
+      </w:r>
+      <w:r>
+        <w:t>Selectează o zonă din imaginea dvs. într-o formă liberă.</w:t>
+      </w:r>
+      <w:r>
+        <w:t xml:space="preserve"> </w:t>
+      </w:r>
+      <w:r>
+        <w:rPr>
+          <w:rStyle w:val="figuriChar"/>
+        </w:rPr>
+        <w:t>Fig.6</w:t>
+      </w:r>
+    </w:p>
+    <w:p>
+      <w:pPr>
+        <w:pStyle w:val="figuri"/>
+      </w:pPr>
+      <w:r>
+        <w:rPr>
+          <w:noProof/>
+        </w:rPr>
+        <w:drawing>
+          <wp:inline distT="0" distB="0" distL="0" distR="0" wp14:anchorId="5CF71869" wp14:editId="04E8542C">
+            <wp:extent cx="2933700" cy="2438400"/>
+            <wp:effectExtent l="0" t="0" r="0" b="0"/>
+            <wp:docPr id="6" name="Picture 6"/>
+            <wp:cNvGraphicFramePr>
+              <a:graphicFrameLocks xmlns:a="http://schemas.openxmlformats.org/drawingml/2006/main" noChangeAspect="1"/>
+            </wp:cNvGraphicFramePr>
+            <a:graphic xmlns:a="http://schemas.openxmlformats.org/drawingml/2006/main">
+              <a:graphicData uri="http://schemas.openxmlformats.org/drawingml/2006/picture">
+                <pic:pic xmlns:pic="http://schemas.openxmlformats.org/drawingml/2006/picture">
+                  <pic:nvPicPr>
+                    <pic:cNvPr id="1" name=""/>
+                    <pic:cNvPicPr/>
+                  </pic:nvPicPr>
+                  <pic:blipFill>
+                    <a:blip r:embed="rId13"/>
+                    <a:stretch>
+                      <a:fillRect/>
+                    </a:stretch>
+                  </pic:blipFill>
+                  <pic:spPr>
+                    <a:xfrm>
+                      <a:off x="0" y="0"/>
+                      <a:ext cx="2933700" cy="2438400"/>
+                    </a:xfrm>
+                    <a:prstGeom prst="rect">
+                      <a:avLst/>
+                    </a:prstGeom>
+                  </pic:spPr>
+                </pic:pic>
+              </a:graphicData>
+            </a:graphic>
+          </wp:inline>
+        </w:drawing>
+      </w:r>
+    </w:p>
+    <w:p>
+      <w:pPr>
+        <w:pStyle w:val="figuri"/>
+      </w:pPr>
+      <w:r>
+        <w:t>Fig.6</w:t>
+      </w:r>
+    </w:p>
+    <w:p>
+      <w:pPr>
+        <w:pStyle w:val="toolStyle"/>
+      </w:pPr>
+      <w:r>
+        <w:rPr>
+          <w:b/>
+        </w:rPr>
+        <w:t>Instrument lazo magnetic (L)</w:t>
+      </w:r>
+      <w:r>
+        <w:t xml:space="preserve"> - </w:t>
+      </w:r>
+      <w:r>
+        <w:t>Selectează o parte a unei imagini selectând marginile cu contrast ridicat din jurul unei forme.</w:t>
+      </w:r>
+      <w:r>
+        <w:t xml:space="preserve"> </w:t>
+      </w:r>
+      <w:r>
+        <w:rPr>
+          <w:rStyle w:val="figuriChar"/>
+        </w:rPr>
+        <w:t>Fig.7</w:t>
+      </w:r>
+    </w:p>
+    <w:p>
+      <w:pPr>
+        <w:pStyle w:val="figuri"/>
+      </w:pPr>
+      <w:r>
+        <w:rPr>
+          <w:noProof/>
+        </w:rPr>
+        <w:drawing>
+          <wp:inline distT="0" distB="0" distL="0" distR="0" wp14:anchorId="2F81319B" wp14:editId="04632536">
+            <wp:extent cx="2962275" cy="952500"/>
+            <wp:effectExtent l="0" t="0" r="9525" b="0"/>
+            <wp:docPr id="7" name="Picture 7"/>
+            <wp:cNvGraphicFramePr>
+              <a:graphicFrameLocks xmlns:a="http://schemas.openxmlformats.org/drawingml/2006/main" noChangeAspect="1"/>
+            </wp:cNvGraphicFramePr>
+            <a:graphic xmlns:a="http://schemas.openxmlformats.org/drawingml/2006/main">
+              <a:graphicData uri="http://schemas.openxmlformats.org/drawingml/2006/picture">
+                <pic:pic xmlns:pic="http://schemas.openxmlformats.org/drawingml/2006/picture">
+                  <pic:nvPicPr>
+                    <pic:cNvPr id="1" name=""/>
+                    <pic:cNvPicPr/>
+                  </pic:nvPicPr>
+                  <pic:blipFill>
+                    <a:blip r:embed="rId14"/>
+                    <a:stretch>
+                      <a:fillRect/>
+                    </a:stretch>
+                  </pic:blipFill>
+                  <pic:spPr>
+                    <a:xfrm>
+                      <a:off x="0" y="0"/>
+                      <a:ext cx="2962275" cy="952500"/>
+                    </a:xfrm>
+                    <a:prstGeom prst="rect">
+                      <a:avLst/>
+                    </a:prstGeom>
+                  </pic:spPr>
+                </pic:pic>
+              </a:graphicData>
+            </a:graphic>
+          </wp:inline>
+        </w:drawing>
+      </w:r>
+    </w:p>
+    <w:p>
+      <w:pPr>
+        <w:pStyle w:val="figuri"/>
+      </w:pPr>
+      <w:r>
+        <w:t>Fig.7</w:t>
+      </w:r>
+    </w:p>
+    <w:p>
+      <w:pPr>
+        <w:pStyle w:val="toolStyle"/>
+      </w:pPr>
+      <w:r>
+        <w:rPr>
+          <w:b/>
+        </w:rPr>
+        <w:t>Instrument lazo poligonal (L)</w:t>
+      </w:r>
+      <w:r>
+        <w:t xml:space="preserve"> - </w:t>
+      </w:r>
+      <w:r>
+        <w:t>Desenează segmente drepte ale unui chenar de selecție.</w:t>
+      </w:r>
+      <w:r>
+        <w:t xml:space="preserve"> </w:t>
+      </w:r>
+      <w:r>
+        <w:rPr>
+          <w:i/>
+        </w:rPr>
+        <w:t>Fig.8</w:t>
+      </w:r>
+    </w:p>
+    <w:p>
+      <w:pPr>
+        <w:pStyle w:val="toolStyle"/>
+      </w:pPr>
+      <w:r>
+        <w:rPr>
+          <w:b/>
+        </w:rPr>
+        <w:t>Instrument de selecție rapidă (A)</w:t>
+      </w:r>
+      <w:r>
+        <w:t xml:space="preserve"> - </w:t>
+      </w:r>
+      <w:r>
+        <w:t>Efectuează o selecție bazată pe asemănarea culorii și texturii atunci când faceți clic sau faceți clic și trageți zona pe care doriți să o selectați.</w:t>
+      </w:r>
+      <w:r>
+        <w:t xml:space="preserve"> </w:t>
+      </w:r>
+      <w:r>
+        <w:rPr>
+          <w:i/>
+        </w:rPr>
+        <w:t>Fig.</w:t>
+      </w:r>
+      <w:r>
+        <w:rPr>
+          <w:i/>
+        </w:rPr>
+        <w:t>9</w:t>
+      </w:r>
+    </w:p>
+    <w:p>
+      <w:pPr>
+        <w:pStyle w:val="toolStyle"/>
+      </w:pPr>
+      <w:r>
+        <w:rPr>
+          <w:b/>
+        </w:rPr>
+        <w:t>Instrument Perie de selecție (A)</w:t>
+      </w:r>
+      <w:r>
+        <w:t xml:space="preserve"> - </w:t>
+      </w:r>
+      <w:r>
+        <w:t>Selectează zona în care pictezi cu pensula.</w:t>
+      </w:r>
+      <w:r>
+        <w:t xml:space="preserve"> </w:t>
+      </w:r>
+      <w:r>
+        <w:rPr>
+          <w:i/>
+        </w:rPr>
+        <w:t>Fig.</w:t>
+      </w:r>
+      <w:r>
+        <w:rPr>
+          <w:i/>
+        </w:rPr>
+        <w:t>10</w:t>
+      </w:r>
+    </w:p>
+    <w:p>
+      <w:pPr>
+        <w:pStyle w:val="toolStyle"/>
+      </w:pPr>
+      <w:r>
+        <w:rPr>
+          <w:b/>
+        </w:rPr>
+        <w:t>Instrument Baghetă magică (A)</w:t>
+      </w:r>
+      <w:r>
+        <w:t xml:space="preserve"> - </w:t>
+      </w:r>
+      <w:r>
+        <w:t>Selectează pixelii cu culori similare cu un singur clic.</w:t>
+      </w:r>
+      <w:r>
+        <w:t xml:space="preserve"> </w:t>
+      </w:r>
+      <w:r>
+        <w:rPr>
+          <w:i/>
+        </w:rPr>
+        <w:t>Fig.</w:t>
+      </w:r>
+      <w:r>
+        <w:rPr>
+          <w:i/>
+        </w:rPr>
+        <w:t>11</w:t>
+      </w:r>
+    </w:p>
+    <w:p>
+      <w:pPr>
+        <w:pStyle w:val="toolStyle"/>
+      </w:pPr>
+      <w:r>
+        <w:rPr>
+          <w:b/>
+        </w:rPr>
+        <w:lastRenderedPageBreak/>
+        <w:t>Instrumentul Perie de selecție de rafinare (A)</w:t>
+      </w:r>
+      <w:r>
+        <w:t xml:space="preserve"> - </w:t>
+      </w:r>
+      <w:r>
+        <w:t xml:space="preserve">Adaugă sau elimină zone la și dintr-o selecție prin detectarea automată a marginilor. </w:t>
+      </w:r>
+      <w:r>
+        <w:rPr>
+          <w:i/>
+        </w:rPr>
+        <w:t>Fig.</w:t>
+      </w:r>
+      <w:r>
+        <w:rPr>
+          <w:i/>
+        </w:rPr>
+        <w:t>12</w:t>
+      </w:r>
+    </w:p>
+    <w:p>
+      <w:pPr>
+        <w:pStyle w:val="toolStyle"/>
+        <w:rPr>
+          <w:i/>
+        </w:rPr>
+      </w:pPr>
+      <w:r>
+        <w:rPr>
+          <w:b/>
+        </w:rPr>
+        <w:t>Instrument de selecție automată (A)</w:t>
+      </w:r>
+      <w:r>
+        <w:t xml:space="preserve"> - </w:t>
+      </w:r>
+      <w:r>
+        <w:t>Efectuează automat o selecție atunci când desenați o formă în jurul obiectului pe care doriți să-l selectați.</w:t>
+      </w:r>
+      <w:r>
+        <w:t xml:space="preserve"> </w:t>
+      </w:r>
+      <w:r>
+        <w:rPr>
+          <w:i/>
+        </w:rPr>
+        <w:t>Fig.</w:t>
+      </w:r>
+      <w:r>
+        <w:rPr>
+          <w:i/>
+        </w:rPr>
+        <w:t>13</w:t>
+      </w:r>
+    </w:p>
+    <w:p>
+      <w:pPr>
+        <w:pStyle w:val="Heading2"/>
+      </w:pPr>
+      <w:r>
+        <w:t xml:space="preserve">2.3 </w:t>
+      </w:r>
+      <w:r>
+        <w:t>Enhance group</w:t>
+      </w:r>
+      <w:r>
+        <w:t xml:space="preserve"> tools</w:t>
+      </w:r>
+    </w:p>
+    <w:p>
+      <w:pPr>
+        <w:pStyle w:val="toolStyle"/>
+      </w:pPr>
+      <w:r>
+        <w:rPr>
+          <w:b/>
+        </w:rPr>
+        <w:t>Instrument pentru ochi (Y)</w:t>
+      </w:r>
+      <w:r>
+        <w:t xml:space="preserve"> - </w:t>
+      </w:r>
+      <w:r>
+        <w:t>Îndepărtează efectul de ochi roșii, efectul de ochi pentru animale de companie și corectează ochii închiși din fotografiile tale. Pentru mai multe informații despre instrument, consultați Îndepărtarea cu precizie a ochilor roșii, Eliminarea efectului Pet Eye și Corectarea ochilor închiși.</w:t>
+      </w:r>
+    </w:p>
+    <w:p>
+      <w:pPr>
+        <w:pStyle w:val="toolStyle"/>
+      </w:pPr>
+      <w:r>
+        <w:rPr>
+          <w:b/>
+        </w:rPr>
+        <w:t>Instrument perie pentru vindecarea punctelor (J)</w:t>
+      </w:r>
+      <w:r>
+        <w:rPr>
+          <w:b/>
+        </w:rPr>
+        <w:t xml:space="preserve"> - </w:t>
+      </w:r>
+      <w:r>
+        <w:t>Elimină petele din fotografiile tale. Pentru mai multe informații despre acest instrument, consultați Eliminarea petelor și a obiectelor nedorite.</w:t>
+      </w:r>
+    </w:p>
+    <w:p>
+      <w:pPr>
+        <w:pStyle w:val="toolStyle"/>
+      </w:pPr>
+      <w:r>
+        <w:rPr>
+          <w:b/>
+        </w:rPr>
+        <w:t>Instrument perie de vindecare (J)</w:t>
+      </w:r>
+      <w:r>
+        <w:rPr>
+          <w:b/>
+        </w:rPr>
+        <w:t xml:space="preserve"> - </w:t>
+      </w:r>
+      <w:r>
+        <w:t>Elimină petele din fotografia dvs. selectând o parte din fotografie ca punct de referință.</w:t>
+      </w:r>
+    </w:p>
+    <w:p>
+      <w:pPr>
+        <w:pStyle w:val="toolStyle"/>
+      </w:pPr>
+      <w:r>
+        <w:rPr>
+          <w:b/>
+        </w:rPr>
+        <w:t>Instrument perie inteligentă (F)</w:t>
+      </w:r>
+      <w:r>
+        <w:rPr>
+          <w:b/>
+        </w:rPr>
+        <w:t xml:space="preserve"> - </w:t>
+      </w:r>
+      <w:r>
+        <w:t>Aplică ajustări de ton și culoare în anumite zone ale unei fotografii.</w:t>
+      </w:r>
+    </w:p>
+    <w:p>
+      <w:pPr>
+        <w:pStyle w:val="toolStyle"/>
+      </w:pPr>
+      <w:r>
+        <w:rPr>
+          <w:b/>
+        </w:rPr>
+        <w:t>Instrument Perie inteligentă pentru detalii (F)</w:t>
+      </w:r>
+      <w:r>
+        <w:rPr>
+          <w:b/>
+        </w:rPr>
+        <w:t xml:space="preserve"> - </w:t>
+      </w:r>
+      <w:r>
+        <w:t>Pictează ajustarea la anumite zone ale unei fotografii la fel ca un instrument de pictură.</w:t>
+      </w:r>
+    </w:p>
+    <w:p>
+      <w:pPr>
+        <w:pStyle w:val="toolStyle"/>
+      </w:pPr>
+      <w:r>
+        <w:rPr>
+          <w:b/>
+        </w:rPr>
+        <w:t>Instrument Clonare ștampilă (S)</w:t>
+      </w:r>
+      <w:r>
+        <w:rPr>
+          <w:b/>
+        </w:rPr>
+        <w:t xml:space="preserve"> - </w:t>
+      </w:r>
+      <w:r>
+        <w:t xml:space="preserve">Pictează cu un eșantion de imagine, pe care îl puteți folosi pentru a duplica obiecte, pentru a elimina imperfecțiunile imaginii sau pentru a picta peste obiectele din fotografia dvs. De asemenea, puteți clona o parte dintr-o imagine într-o altă imagine. </w:t>
+      </w:r>
+    </w:p>
+    <w:p>
+      <w:pPr>
+        <w:pStyle w:val="toolStyle"/>
+      </w:pPr>
+      <w:r>
+        <w:rPr>
+          <w:b/>
+        </w:rPr>
+        <w:t>Instrument ștampila model (S)</w:t>
+      </w:r>
+      <w:r>
+        <w:t xml:space="preserve"> - </w:t>
+      </w:r>
+      <w:r>
+        <w:t xml:space="preserve">Pictează cu un model definit din imaginea dvs., o altă imagine sau un model prestabilit. </w:t>
+      </w:r>
+    </w:p>
+    <w:p>
+      <w:pPr>
+        <w:pStyle w:val="toolStyle"/>
+      </w:pPr>
+      <w:r>
+        <w:rPr>
+          <w:b/>
+        </w:rPr>
+        <w:t>Instrument de estompare (R)</w:t>
+      </w:r>
+      <w:r>
+        <w:t xml:space="preserve"> - </w:t>
+      </w:r>
+      <w:r>
+        <w:t xml:space="preserve">Înmoaie marginile dure sau zonele dintr-o imagine prin reducerea detaliilor. </w:t>
+      </w:r>
+    </w:p>
+    <w:p>
+      <w:pPr>
+        <w:pStyle w:val="toolStyle"/>
+      </w:pPr>
+      <w:r>
+        <w:rPr>
+          <w:b/>
+        </w:rPr>
+        <w:lastRenderedPageBreak/>
+        <w:t>Instrument de ascuțire (R)</w:t>
+      </w:r>
+      <w:r>
+        <w:t xml:space="preserve"> - </w:t>
+      </w:r>
+      <w:r>
+        <w:t xml:space="preserve">Clarifică o fotografie prin focalizarea marginilor moi din fotografie pentru a crește claritatea sau focalizarea. </w:t>
+      </w:r>
+    </w:p>
+    <w:p>
+      <w:pPr>
+        <w:pStyle w:val="toolStyle"/>
+      </w:pPr>
+      <w:r>
+        <w:rPr>
+          <w:b/>
+        </w:rPr>
+        <w:t>Instrument pentru pată (R)</w:t>
+      </w:r>
+      <w:r>
+        <w:t xml:space="preserve"> - </w:t>
+      </w:r>
+      <w:r>
+        <w:t xml:space="preserve">Simulează acțiunile de tragere a unui deget prin vopsea umedă. Instrumentul preia culoarea de unde începe cursa și o împinge în direcția în care trageți. </w:t>
+      </w:r>
+    </w:p>
+    <w:p>
+      <w:pPr>
+        <w:pStyle w:val="toolStyle"/>
+      </w:pPr>
+      <w:r>
+        <w:rPr>
+          <w:b/>
+        </w:rPr>
+        <w:t>I</w:t>
+      </w:r>
+      <w:bookmarkStart w:id="11" w:name="_GoBack"/>
+      <w:bookmarkEnd w:id="11"/>
+      <w:r>
+        <w:rPr>
+          <w:b/>
+        </w:rPr>
+        <w:t>nstrument de burete (O)</w:t>
+      </w:r>
+      <w:r>
+        <w:rPr>
+          <w:b/>
+        </w:rPr>
+        <w:t xml:space="preserve"> - </w:t>
+      </w:r>
+      <w:r>
+        <w:t xml:space="preserve">Modifică saturația de culoare a unei zone. </w:t>
+      </w:r>
+    </w:p>
+    <w:p>
+      <w:pPr>
+        <w:pStyle w:val="toolStyle"/>
+      </w:pPr>
+      <w:r>
+        <w:rPr>
+          <w:b/>
+        </w:rPr>
+        <w:t>Instrument Dodge (O)</w:t>
+      </w:r>
+      <w:r>
+        <w:rPr>
+          <w:b/>
+        </w:rPr>
+        <w:t xml:space="preserve"> - </w:t>
+      </w:r>
+      <w:r>
+        <w:t xml:space="preserve">Iluminează zonele unei imagini. Puteți folosi instrumentul pentru a scoate detalii în umbră. </w:t>
+      </w:r>
+    </w:p>
+    <w:p>
+      <w:pPr>
+        <w:pStyle w:val="toolStyle"/>
+      </w:pPr>
+      <w:r>
+        <w:rPr>
+          <w:b/>
+        </w:rPr>
+        <w:t>Instrument de ardere (O)</w:t>
+      </w:r>
+      <w:r>
+        <w:rPr>
+          <w:b/>
+        </w:rPr>
+        <w:t xml:space="preserve"> - </w:t>
+      </w:r>
+      <w:r>
+        <w:t xml:space="preserve">Întunecă zonele imaginii. Puteți folosi instrumentul pentru a scoate detalii în evidențieri. </w:t>
+      </w:r>
+    </w:p>
+    <w:p>
+      <w:pPr>
+        <w:pStyle w:val="Heading2"/>
+      </w:pPr>
+      <w:r>
+        <w:t>2.4 Draw group tools</w:t>
+      </w:r>
+    </w:p>
+    <w:p>
+      <w:pPr>
+        <w:pStyle w:val="TEXT"/>
+      </w:pPr>
+    </w:p>
+    <w:p>
+      <w:pPr>
+        <w:pStyle w:val="Capitol"/>
+      </w:pPr>
+      <w:bookmarkStart w:id="12" w:name="_Toc102989864"/>
+      <w:r>
+        <w:lastRenderedPageBreak/>
+        <w:t>ALTERNATIVE</w:t>
+      </w:r>
+      <w:bookmarkEnd w:id="12"/>
+    </w:p>
+    <w:p>
+      <w:pPr>
+        <w:pStyle w:val="Heading2"/>
+      </w:pPr>
+      <w:bookmarkStart w:id="13" w:name="_Toc102989865"/>
+      <w:r>
+        <w:t>3.1</w:t>
+      </w:r>
+      <w:bookmarkEnd w:id="13"/>
+      <w:r>
+        <w:t xml:space="preserve"> </w:t>
+      </w:r>
+    </w:p>
+    <w:p>
+      <w:pPr>
+        <w:pStyle w:val="Capitol"/>
+      </w:pPr>
+      <w:bookmarkStart w:id="14" w:name="_Toc102989866"/>
+      <w:r>
+        <w:lastRenderedPageBreak/>
+        <w:t>EXEMPLU DE MUNCĂ CU PHOTOSHOP</w:t>
+      </w:r>
+      <w:bookmarkEnd w:id="14"/>
     </w:p>
     <w:p>
       <w:pPr>
         <w:pStyle w:val="Heading1"/>
-        <w:rPr>
-          <w:lang w:val="ro-RO"/>
-        </w:rPr>
-      </w:pPr>
-      <w:bookmarkStart w:id="3" w:name="_Toc102805528"/>
-      <w:r>
-        <w:rPr>
-          <w:lang w:val="ro-RO"/>
-        </w:rPr>
+      </w:pPr>
+      <w:bookmarkStart w:id="15" w:name="_Toc102989867"/>
+      <w:r>
         <w:lastRenderedPageBreak/>
-        <w:t>Android App</w:t>
-      </w:r>
-      <w:bookmarkEnd w:id="3"/>
-    </w:p>
-    <w:p>
-      <w:pPr>
-        <w:pStyle w:val="Heading2"/>
-      </w:pPr>
-      <w:bookmarkStart w:id="4" w:name="_Toc102805529"/>
-      <w:r>
-        <w:t xml:space="preserve">1.1 </w:t>
-      </w:r>
-      <w:r>
-        <w:t>Ce</w:t>
-      </w:r>
-      <w:r>
-        <w:t xml:space="preserve"> este o aplicație Android</w:t>
-      </w:r>
-      <w:r>
-        <w:t>?</w:t>
-      </w:r>
-      <w:bookmarkEnd w:id="4"/>
-    </w:p>
-    <w:p>
-      <w:pPr>
-        <w:pStyle w:val="TEXT"/>
-      </w:pPr>
-      <w:r>
-        <w:t>O aplicație Android este o aplicație software care rulează pe platforma Android. Deoarece platforma Android este construită pentru dispozitive mobile, o aplicație Android tipică este concepută pentru un smartphone sau o tabletă PC care rulează pe sistemul de operare Android.</w:t>
-      </w:r>
-    </w:p>
-    <w:p>
-      <w:pPr>
-        <w:pStyle w:val="TEXT"/>
-      </w:pPr>
-      <w:r>
-        <w:t>Deși o aplicație Android poate fi pusă la dispoziție de către dezvoltatori prin intermediul site-urilor lor, majoritatea aplicațiilor Android sunt încărcate și publicate pe Android Market, un magazin online dedicat acestor aplicații. Android Market oferă atât aplicații gratuite, cât și cu prețuri.</w:t>
-      </w:r>
-    </w:p>
-    <w:p>
-      <w:pPr>
-        <w:pStyle w:val="Heading2"/>
-      </w:pPr>
-      <w:bookmarkStart w:id="5" w:name="_Toc102805530"/>
-      <w:r>
-        <w:t xml:space="preserve">1.2 </w:t>
-      </w:r>
-      <w:r>
-        <w:t>Actualitatea aplicațiilor mobile</w:t>
-      </w:r>
-      <w:r>
-        <w:t xml:space="preserve"> în prezent</w:t>
-      </w:r>
-      <w:bookmarkEnd w:id="5"/>
-    </w:p>
-    <w:p>
-      <w:pPr>
-        <w:pStyle w:val="TEXT"/>
-      </w:pPr>
-      <w:r>
-        <w:t>Nu există nicio îndoială că Android este cel mai pretențios sistem de operare mobil, care deține 85% din cota de piață cu peste 3,04 milioane de aplicații în Magazinul Google Play, variind de la instrumente zilnice precum calendare, browsere web, aplicații de social media sau jocuri complexe, până la sfârșit. cu aplicații mobile pentru întreprinderi.</w:t>
-      </w:r>
-    </w:p>
-    <w:p>
-      <w:pPr>
-        <w:pStyle w:val="TEXT"/>
-      </w:pPr>
-      <w:r>
-        <w:t>Când vine vorba de construirea unei aplicații mobile, sistemul de operare Android atrage toată atenția. Aplicațiile Android sunt ușor de utilizat și vor conduce industria aplicațiilor în următorii ani. Odată cu popularitatea și livrarea în creștere a produselor și serviciilor, soluția de dezvoltare a aplicațiilor Android evoluează odată cu cele mai recente tendințe și tehnologii.</w:t>
-      </w:r>
-    </w:p>
-    <w:p>
-      <w:pPr>
-        <w:pStyle w:val="TEXT"/>
-      </w:pPr>
-      <w:r>
-        <w:t>Adoptarea Android a suferit schimbări radicale, susținute în primul rând prin experiența îmbunătățită a utilizatorului. Trebuie să exemplificați tendințele de mâine pentru a rămâne în frunte în industria de dezvoltare a aplicațiilor mobile în continuă evoluție.</w:t>
-      </w:r>
-    </w:p>
-    <w:p>
-      <w:pPr>
-        <w:pStyle w:val="TEXT"/>
-      </w:pPr>
-      <w:r>
-        <w:t>Înainte de a angaja o companie expertă în dezvoltarea de aplicații pentru a crea o aplicație Android, ar trebui să înțelegeți mai bine cele mai recente tendințe de dezvoltare a aplicațiilor Android. Deci, haideți să ne aprofundăm în cele mai recente tendințe de dezvoltare a aplicațiilor Android care vor transforma modelele de afaceri în 2022!</w:t>
-      </w:r>
-    </w:p>
-    <w:p>
-      <w:pPr>
-        <w:pStyle w:val="Heading2"/>
-      </w:pPr>
-      <w:bookmarkStart w:id="6" w:name="_Toc102805531"/>
+        <w:t>CONCLUZIE</w:t>
+      </w:r>
+      <w:bookmarkEnd w:id="15"/>
+    </w:p>
+    <w:p>
+      <w:pPr>
+        <w:pStyle w:val="Heading1"/>
+      </w:pPr>
+      <w:bookmarkStart w:id="16" w:name="_Toc102989868"/>
       <w:r>
         <w:lastRenderedPageBreak/>
-        <w:t>1.3</w:t>
-      </w:r>
-      <w:r>
-        <w:t xml:space="preserve"> </w:t>
-      </w:r>
-      <w:r>
-        <w:t>Importanța aplicațiilor android în viața omului</w:t>
-      </w:r>
-      <w:bookmarkEnd w:id="6"/>
-    </w:p>
-    <w:p>
-      <w:pPr>
-        <w:pStyle w:val="TEXT"/>
-      </w:pPr>
-      <w:r>
-        <w:t>Importanța telefoanelor mobile în viața și activitățile noastre de zi cu zi este incontestabil nesfârșită. Acest lucru se datorează faptului că există o transformare extraordinară în curs de desfășurare, în sensul că telefoanele mobile nu mai sunt dispozitivul de comunicare obișnuit care era înainte. A devenit punctul colosal de atenție atât pentru persoane fizice, cât și pentru companii, datorită diverselor caracteristici și oportunități incredibile pe care telefoanele mobile le oferă. Progresul cumulativ al tehnologiei mobile, disponibilitatea și accesul la internet de mare viteză și interfața comunicativă remarcabilă a acestor dispozitive rezultă într-un întreg nivel de experiență nouă și inovatoare de calcul mobil. Acest lucru este posibil prin dezvoltarea de aplicații mobile (aplicații mobile).</w:t>
-      </w:r>
-    </w:p>
-    <w:p>
-      <w:pPr>
-        <w:pStyle w:val="TEXT"/>
-      </w:pPr>
-      <w:r>
-        <w:t>Astăzi, disponibilitatea aplicațiilor mobile este în creștere, astfel încât produce o schimbare vizibilă în modul în care oamenii simt și experimentează computerul. În urmă cu câțiva ani, pentru a accesa internetul, a verifica și a citi e-mailurile, trebuia să folosești computerul, dar astăzi acest lucru s-a schimbat, deoarece computerul este acum transportat peste tot în telefoanele mobile. Imaginați-vă că cumpărați un bilet de tren din mers, acesta este ceva ce strămoșii noștri nu și-au imaginat sau făcut niciodată. Imaginați-vă că nu mergeți la bancă, dar tot transferați bani familiei și prietenilor. Toate datorită dezvoltatorilor de aplicații și companiilor de top de dezvoltare de aplicații. Indiferent care, ei au venit în ajutor, permițând o viață ușoară.</w:t>
-      </w:r>
-    </w:p>
-    <w:p>
-      <w:pPr>
-        <w:pStyle w:val="TEXT"/>
-      </w:pPr>
-      <w:r>
-        <w:rPr>
-          <w:rStyle w:val="y2iqfc"/>
-        </w:rPr>
-        <w:t>Într-o notă generală, prezența aplicațiilor mobile pe telefoane poate fi asemănată cu decorațiunile de pe un tort, deoarece fac telefoanele mobile plăcute și distractive. Aplicațiile mobile sunt nelimitate ca număr, cu o utilizare care se întinde pe toate categoriile sociale și cu oamenii care doresc din ce în ce mai multe dintre aceste aplicații pentru un stil de viață și o viață ușoară. În prezent, utilizarea aplicațiilor mobile poate fi observată în domenii precum comunicarea, educația, gătitul, rețelele sociale, cumpărăturile, afacerile (a face bani), căsătoria și banca. În fiecare zi, persoanele caută versiuni actualizate ale acestor aplicații. Prin urmare, dezvoltatorii de aplicații și companiile care dezvoltă aplicații lucrează mereu pentru a fi la curent cu cerințele</w:t>
-      </w:r>
-      <w:bookmarkStart w:id="7" w:name="_GoBack"/>
-      <w:bookmarkEnd w:id="7"/>
-      <w:r>
-        <w:rPr>
-          <w:rStyle w:val="y2iqfc"/>
-        </w:rPr>
-        <w:t>. Datorită acestui fapt, a existat o creștere recentă a noilor dezvoltatori de aplicații și companii de dezvoltare de aplicații.</w:t>
-      </w:r>
-    </w:p>
-    <w:p>
-      <w:pPr>
-        <w:pStyle w:val="TEXT"/>
-        <w:rPr>
-          <w:lang w:val="en-US"/>
-        </w:rPr>
-      </w:pPr>
-    </w:p>
-    <w:p>
-      <w:pPr>
-        <w:pStyle w:val="TEXT"/>
-      </w:pPr>
-    </w:p>
-    <w:p/>
-    <w:p>
-      <w:pPr>
-        <w:pStyle w:val="Heading1"/>
-        <w:rPr>
-          <w:lang w:val="ro-RO"/>
-        </w:rPr>
-      </w:pPr>
-      <w:bookmarkStart w:id="8" w:name="_Toc102805532"/>
-      <w:r>
-        <w:rPr>
-          <w:lang w:val="ro-RO"/>
-        </w:rPr>
-        <w:lastRenderedPageBreak/>
-        <w:t xml:space="preserve">Istoria </w:t>
-      </w:r>
-      <w:r>
-        <w:rPr>
-          <w:lang w:val="ro-RO"/>
-        </w:rPr>
-        <w:t>aplicațiilor android</w:t>
-      </w:r>
-      <w:bookmarkEnd w:id="8"/>
-    </w:p>
-    <w:p>
-      <w:pPr>
-        <w:pStyle w:val="Heading2"/>
-      </w:pPr>
-      <w:bookmarkStart w:id="9" w:name="_Toc102805533"/>
-      <w:r>
-        <w:t>2.1</w:t>
-      </w:r>
-      <w:bookmarkEnd w:id="9"/>
-      <w:r>
-        <w:t xml:space="preserve"> </w:t>
-      </w:r>
-    </w:p>
-    <w:p>
-      <w:pPr>
-        <w:pStyle w:val="Heading1"/>
-        <w:rPr>
-          <w:lang w:val="ro-RO"/>
-        </w:rPr>
-      </w:pPr>
-      <w:bookmarkStart w:id="10" w:name="_Toc102805534"/>
-      <w:bookmarkEnd w:id="10"/>
-    </w:p>
-    <w:p>
-      <w:pPr>
-        <w:pStyle w:val="Heading1"/>
+        <w:t>BIBLIOGRAFIE</w:t>
+      </w:r>
+      <w:bookmarkEnd w:id="16"/>
+    </w:p>
+    <w:p>
+      <w:pPr>
+        <w:pStyle w:val="ListParagraph"/>
         <w:numPr>
           <w:ilvl w:val="0"/>
-          <w:numId w:val="0"/>
+          <w:numId w:val="8"/>
         </w:numPr>
-        <w:ind w:left="360"/>
-        <w:rPr>
+        <w:rPr>
+          <w:i/>
           <w:lang w:val="ro-RO"/>
         </w:rPr>
       </w:pPr>
-      <w:bookmarkStart w:id="11" w:name="_Toc102805535"/>
-      <w:r>
-        <w:rPr>
+      <w:r>
+        <w:rPr>
+          <w:i/>
           <w:lang w:val="ro-RO"/>
         </w:rPr>
-        <w:lastRenderedPageBreak/>
-        <w:t>CONCLUZIE</w:t>
-      </w:r>
-      <w:bookmarkEnd w:id="11"/>
-    </w:p>
-    <w:p>
-      <w:pPr>
-        <w:pStyle w:val="Heading1"/>
-        <w:numPr>
-          <w:ilvl w:val="0"/>
-          <w:numId w:val="0"/>
-        </w:numPr>
-        <w:ind w:left="720" w:hanging="360"/>
+        <w:t>Adobe Photoshop.</w:t>
+      </w:r>
+      <w:r>
         <w:rPr>
           <w:lang w:val="ro-RO"/>
         </w:rPr>
-      </w:pPr>
-      <w:bookmarkStart w:id="12" w:name="_Toc102805536"/>
-      <w:r>
-        <w:rPr>
-          <w:lang w:val="ro-RO"/>
-        </w:rPr>
-        <w:lastRenderedPageBreak/>
-        <w:t>BIBLIOGRAFIE</w:t>
-      </w:r>
-      <w:bookmarkEnd w:id="12"/>
-    </w:p>
-    <w:p>
-      <w:pPr>
-        <w:rPr>
-          <w:lang w:val="ro-RO"/>
-        </w:rPr>
-      </w:pPr>
-      <w:hyperlink r:id="rId8" w:history="1">
+        <w:t xml:space="preserve">[online] Disponibil pe Internet la adresa: </w:t>
+      </w:r>
+      <w:hyperlink r:id="rId15" w:history="1">
         <w:r>
           <w:rPr>
             <w:rStyle w:val="Hyperlink"/>
             <w:lang w:val="ro-RO"/>
           </w:rPr>
-          <w:t>https://www.techopedia.com/definition/25099/android-app</w:t>
+          <w:t>https://ru.wikipedia.org/wiki/Adobe_Photoshop</w:t>
         </w:r>
       </w:hyperlink>
     </w:p>
     <w:p>
       <w:pPr>
-        <w:rPr>
+        <w:pStyle w:val="ListParagraph"/>
+        <w:numPr>
+          <w:ilvl w:val="0"/>
+          <w:numId w:val="8"/>
+        </w:numPr>
+        <w:rPr>
+          <w:i/>
           <w:lang w:val="ro-RO"/>
         </w:rPr>
       </w:pPr>
-      <w:hyperlink r:id="rId9" w:history="1">
-        <w:r>
-          <w:rPr>
-            <w:rStyle w:val="Hyperlink"/>
-            <w:lang w:val="ro-RO"/>
-          </w:rPr>
-          <w:t>https://ro.wikipedia.org/wiki/Android_(sistem_de_operare)</w:t>
-        </w:r>
-      </w:hyperlink>
-    </w:p>
-    <w:p>
-      <w:pPr>
-        <w:rPr>
+      <w:r>
+        <w:rPr>
+          <w:i/>
           <w:lang w:val="ro-RO"/>
         </w:rPr>
-      </w:pPr>
-      <w:hyperlink r:id="rId10" w:history="1">
-        <w:r>
-          <w:rPr>
-            <w:rStyle w:val="Hyperlink"/>
-            <w:lang w:val="ro-RO"/>
-          </w:rPr>
-          <w:t>https://www.youtube.com/watch?v=BBWyXo-3JGQ&amp;ab_channel=TraversyMedia</w:t>
-        </w:r>
-      </w:hyperlink>
-    </w:p>
-    <w:p>
-      <w:pPr>
+        <w:t>Toolbos in photoshop.</w:t>
+      </w:r>
+      <w:r>
         <w:rPr>
           <w:lang w:val="ro-RO"/>
         </w:rPr>
-      </w:pPr>
-    </w:p>
-    <w:p>
-      <w:pPr>
-        <w:rPr>
+        <w:t>[online] Disponibil pe internet la adresa: https://helpx.adobe.com/photoshop-elements/using/tools.html</w:t>
+      </w:r>
+    </w:p>
+    <w:p>
+      <w:pPr>
+        <w:pStyle w:val="ListParagraph"/>
+        <w:numPr>
+          <w:ilvl w:val="0"/>
+          <w:numId w:val="8"/>
+        </w:numPr>
+        <w:rPr>
+          <w:i/>
           <w:lang w:val="ro-RO"/>
         </w:rPr>
       </w:pPr>
     </w:p>
     <w:sectPr>
-      <w:footerReference w:type="default" r:id="rId11"/>
+      <w:footerReference w:type="default" r:id="rId16"/>
       <w:pgSz w:w="12240" w:h="15840"/>
       <w:pgMar w:top="720" w:right="720" w:bottom="720" w:left="720" w:header="708" w:footer="708" w:gutter="0"/>
       <w:pgNumType w:start="0"/>
@@ -2050,13 +3474,271 @@
     </w:lvl>
   </w:abstractNum>
   <w:abstractNum w:abstractNumId="1" w15:restartNumberingAfterBreak="0">
+    <w:nsid w:val="2B8A012A"/>
+    <w:multiLevelType w:val="hybridMultilevel"/>
+    <w:tmpl w:val="BD4CC0BA"/>
+    <w:lvl w:ilvl="0" w:tplc="B2A85D64">
+      <w:start w:val="1"/>
+      <w:numFmt w:val="decimal"/>
+      <w:lvlText w:val="%1."/>
+      <w:lvlJc w:val="left"/>
+      <w:pPr>
+        <w:ind w:left="720" w:hanging="360"/>
+      </w:pPr>
+    </w:lvl>
+    <w:lvl w:ilvl="1" w:tplc="04090019">
+      <w:start w:val="1"/>
+      <w:numFmt w:val="lowerLetter"/>
+      <w:lvlText w:val="%2."/>
+      <w:lvlJc w:val="left"/>
+      <w:pPr>
+        <w:ind w:left="1440" w:hanging="360"/>
+      </w:pPr>
+    </w:lvl>
+    <w:lvl w:ilvl="2" w:tplc="0409001B">
+      <w:start w:val="1"/>
+      <w:numFmt w:val="lowerRoman"/>
+      <w:lvlText w:val="%3."/>
+      <w:lvlJc w:val="right"/>
+      <w:pPr>
+        <w:ind w:left="2160" w:hanging="180"/>
+      </w:pPr>
+    </w:lvl>
+    <w:lvl w:ilvl="3" w:tplc="0409000F">
+      <w:start w:val="1"/>
+      <w:numFmt w:val="decimal"/>
+      <w:lvlText w:val="%4."/>
+      <w:lvlJc w:val="left"/>
+      <w:pPr>
+        <w:ind w:left="2880" w:hanging="360"/>
+      </w:pPr>
+    </w:lvl>
+    <w:lvl w:ilvl="4" w:tplc="04090019">
+      <w:start w:val="1"/>
+      <w:numFmt w:val="lowerLetter"/>
+      <w:lvlText w:val="%5."/>
+      <w:lvlJc w:val="left"/>
+      <w:pPr>
+        <w:ind w:left="3600" w:hanging="360"/>
+      </w:pPr>
+    </w:lvl>
+    <w:lvl w:ilvl="5" w:tplc="0409001B">
+      <w:start w:val="1"/>
+      <w:numFmt w:val="lowerRoman"/>
+      <w:lvlText w:val="%6."/>
+      <w:lvlJc w:val="right"/>
+      <w:pPr>
+        <w:ind w:left="4320" w:hanging="180"/>
+      </w:pPr>
+    </w:lvl>
+    <w:lvl w:ilvl="6" w:tplc="0409000F" w:tentative="1">
+      <w:start w:val="1"/>
+      <w:numFmt w:val="decimal"/>
+      <w:lvlText w:val="%7."/>
+      <w:lvlJc w:val="left"/>
+      <w:pPr>
+        <w:ind w:left="5040" w:hanging="360"/>
+      </w:pPr>
+    </w:lvl>
+    <w:lvl w:ilvl="7" w:tplc="04090019" w:tentative="1">
+      <w:start w:val="1"/>
+      <w:numFmt w:val="lowerLetter"/>
+      <w:lvlText w:val="%8."/>
+      <w:lvlJc w:val="left"/>
+      <w:pPr>
+        <w:ind w:left="5760" w:hanging="360"/>
+      </w:pPr>
+    </w:lvl>
+    <w:lvl w:ilvl="8" w:tplc="0409001B" w:tentative="1">
+      <w:start w:val="1"/>
+      <w:numFmt w:val="lowerRoman"/>
+      <w:lvlText w:val="%9."/>
+      <w:lvlJc w:val="right"/>
+      <w:pPr>
+        <w:ind w:left="6480" w:hanging="180"/>
+      </w:pPr>
+    </w:lvl>
+  </w:abstractNum>
+  <w:abstractNum w:abstractNumId="2" w15:restartNumberingAfterBreak="0">
+    <w:nsid w:val="4BB70027"/>
+    <w:multiLevelType w:val="hybridMultilevel"/>
+    <w:tmpl w:val="05B44A38"/>
+    <w:lvl w:ilvl="0" w:tplc="B24A6E90">
+      <w:start w:val="1"/>
+      <w:numFmt w:val="decimal"/>
+      <w:pStyle w:val="Capitol"/>
+      <w:lvlText w:val="%1."/>
+      <w:lvlJc w:val="left"/>
+      <w:pPr>
+        <w:ind w:left="1080" w:hanging="360"/>
+      </w:pPr>
+    </w:lvl>
+    <w:lvl w:ilvl="1" w:tplc="04090019" w:tentative="1">
+      <w:start w:val="1"/>
+      <w:numFmt w:val="lowerLetter"/>
+      <w:lvlText w:val="%2."/>
+      <w:lvlJc w:val="left"/>
+      <w:pPr>
+        <w:ind w:left="1800" w:hanging="360"/>
+      </w:pPr>
+    </w:lvl>
+    <w:lvl w:ilvl="2" w:tplc="0409001B" w:tentative="1">
+      <w:start w:val="1"/>
+      <w:numFmt w:val="lowerRoman"/>
+      <w:lvlText w:val="%3."/>
+      <w:lvlJc w:val="right"/>
+      <w:pPr>
+        <w:ind w:left="2520" w:hanging="180"/>
+      </w:pPr>
+    </w:lvl>
+    <w:lvl w:ilvl="3" w:tplc="0409000F" w:tentative="1">
+      <w:start w:val="1"/>
+      <w:numFmt w:val="decimal"/>
+      <w:lvlText w:val="%4."/>
+      <w:lvlJc w:val="left"/>
+      <w:pPr>
+        <w:ind w:left="3240" w:hanging="360"/>
+      </w:pPr>
+    </w:lvl>
+    <w:lvl w:ilvl="4" w:tplc="04090019" w:tentative="1">
+      <w:start w:val="1"/>
+      <w:numFmt w:val="lowerLetter"/>
+      <w:lvlText w:val="%5."/>
+      <w:lvlJc w:val="left"/>
+      <w:pPr>
+        <w:ind w:left="3960" w:hanging="360"/>
+      </w:pPr>
+    </w:lvl>
+    <w:lvl w:ilvl="5" w:tplc="0409001B" w:tentative="1">
+      <w:start w:val="1"/>
+      <w:numFmt w:val="lowerRoman"/>
+      <w:lvlText w:val="%6."/>
+      <w:lvlJc w:val="right"/>
+      <w:pPr>
+        <w:ind w:left="4680" w:hanging="180"/>
+      </w:pPr>
+    </w:lvl>
+    <w:lvl w:ilvl="6" w:tplc="0409000F" w:tentative="1">
+      <w:start w:val="1"/>
+      <w:numFmt w:val="decimal"/>
+      <w:lvlText w:val="%7."/>
+      <w:lvlJc w:val="left"/>
+      <w:pPr>
+        <w:ind w:left="5400" w:hanging="360"/>
+      </w:pPr>
+    </w:lvl>
+    <w:lvl w:ilvl="7" w:tplc="04090019" w:tentative="1">
+      <w:start w:val="1"/>
+      <w:numFmt w:val="lowerLetter"/>
+      <w:lvlText w:val="%8."/>
+      <w:lvlJc w:val="left"/>
+      <w:pPr>
+        <w:ind w:left="6120" w:hanging="360"/>
+      </w:pPr>
+    </w:lvl>
+    <w:lvl w:ilvl="8" w:tplc="0409001B" w:tentative="1">
+      <w:start w:val="1"/>
+      <w:numFmt w:val="lowerRoman"/>
+      <w:lvlText w:val="%9."/>
+      <w:lvlJc w:val="right"/>
+      <w:pPr>
+        <w:ind w:left="6840" w:hanging="180"/>
+      </w:pPr>
+    </w:lvl>
+  </w:abstractNum>
+  <w:abstractNum w:abstractNumId="3" w15:restartNumberingAfterBreak="0">
+    <w:nsid w:val="4BF821B4"/>
+    <w:multiLevelType w:val="hybridMultilevel"/>
+    <w:tmpl w:val="66A65846"/>
+    <w:lvl w:ilvl="0" w:tplc="879CDEBC">
+      <w:start w:val="1"/>
+      <w:numFmt w:val="decimal"/>
+      <w:lvlText w:val="%1."/>
+      <w:lvlJc w:val="left"/>
+      <w:pPr>
+        <w:ind w:left="1440" w:hanging="360"/>
+      </w:pPr>
+    </w:lvl>
+    <w:lvl w:ilvl="1" w:tplc="04090019" w:tentative="1">
+      <w:start w:val="1"/>
+      <w:numFmt w:val="lowerLetter"/>
+      <w:lvlText w:val="%2."/>
+      <w:lvlJc w:val="left"/>
+      <w:pPr>
+        <w:ind w:left="2160" w:hanging="360"/>
+      </w:pPr>
+    </w:lvl>
+    <w:lvl w:ilvl="2" w:tplc="0409001B" w:tentative="1">
+      <w:start w:val="1"/>
+      <w:numFmt w:val="lowerRoman"/>
+      <w:lvlText w:val="%3."/>
+      <w:lvlJc w:val="right"/>
+      <w:pPr>
+        <w:ind w:left="2880" w:hanging="180"/>
+      </w:pPr>
+    </w:lvl>
+    <w:lvl w:ilvl="3" w:tplc="0409000F" w:tentative="1">
+      <w:start w:val="1"/>
+      <w:numFmt w:val="decimal"/>
+      <w:lvlText w:val="%4."/>
+      <w:lvlJc w:val="left"/>
+      <w:pPr>
+        <w:ind w:left="3600" w:hanging="360"/>
+      </w:pPr>
+    </w:lvl>
+    <w:lvl w:ilvl="4" w:tplc="04090019" w:tentative="1">
+      <w:start w:val="1"/>
+      <w:numFmt w:val="lowerLetter"/>
+      <w:lvlText w:val="%5."/>
+      <w:lvlJc w:val="left"/>
+      <w:pPr>
+        <w:ind w:left="4320" w:hanging="360"/>
+      </w:pPr>
+    </w:lvl>
+    <w:lvl w:ilvl="5" w:tplc="0409001B" w:tentative="1">
+      <w:start w:val="1"/>
+      <w:numFmt w:val="lowerRoman"/>
+      <w:lvlText w:val="%6."/>
+      <w:lvlJc w:val="right"/>
+      <w:pPr>
+        <w:ind w:left="5040" w:hanging="180"/>
+      </w:pPr>
+    </w:lvl>
+    <w:lvl w:ilvl="6" w:tplc="0409000F" w:tentative="1">
+      <w:start w:val="1"/>
+      <w:numFmt w:val="decimal"/>
+      <w:lvlText w:val="%7."/>
+      <w:lvlJc w:val="left"/>
+      <w:pPr>
+        <w:ind w:left="5760" w:hanging="360"/>
+      </w:pPr>
+    </w:lvl>
+    <w:lvl w:ilvl="7" w:tplc="04090019" w:tentative="1">
+      <w:start w:val="1"/>
+      <w:numFmt w:val="lowerLetter"/>
+      <w:lvlText w:val="%8."/>
+      <w:lvlJc w:val="left"/>
+      <w:pPr>
+        <w:ind w:left="6480" w:hanging="360"/>
+      </w:pPr>
+    </w:lvl>
+    <w:lvl w:ilvl="8" w:tplc="0409001B" w:tentative="1">
+      <w:start w:val="1"/>
+      <w:numFmt w:val="lowerRoman"/>
+      <w:lvlText w:val="%9."/>
+      <w:lvlJc w:val="right"/>
+      <w:pPr>
+        <w:ind w:left="7200" w:hanging="180"/>
+      </w:pPr>
+    </w:lvl>
+  </w:abstractNum>
+  <w:abstractNum w:abstractNumId="4" w15:restartNumberingAfterBreak="0">
     <w:nsid w:val="4D0A4C06"/>
     <w:multiLevelType w:val="hybridMultilevel"/>
     <w:tmpl w:val="7A1E427C"/>
     <w:lvl w:ilvl="0" w:tplc="AC68ABC8">
       <w:start w:val="1"/>
       <w:numFmt w:val="decimal"/>
-      <w:pStyle w:val="Heading1"/>
       <w:lvlText w:val="%1."/>
       <w:lvlJc w:val="left"/>
       <w:pPr>
@@ -2136,11 +3818,287 @@
       </w:pPr>
     </w:lvl>
   </w:abstractNum>
+  <w:abstractNum w:abstractNumId="5" w15:restartNumberingAfterBreak="0">
+    <w:nsid w:val="61C173EB"/>
+    <w:multiLevelType w:val="hybridMultilevel"/>
+    <w:tmpl w:val="BE6A7928"/>
+    <w:lvl w:ilvl="0" w:tplc="01D0CA48">
+      <w:start w:val="1"/>
+      <w:numFmt w:val="decimal"/>
+      <w:lvlText w:val="%1."/>
+      <w:lvlJc w:val="left"/>
+      <w:pPr>
+        <w:ind w:left="1440" w:hanging="360"/>
+      </w:pPr>
+    </w:lvl>
+    <w:lvl w:ilvl="1" w:tplc="04090019" w:tentative="1">
+      <w:start w:val="1"/>
+      <w:numFmt w:val="lowerLetter"/>
+      <w:lvlText w:val="%2."/>
+      <w:lvlJc w:val="left"/>
+      <w:pPr>
+        <w:ind w:left="2160" w:hanging="360"/>
+      </w:pPr>
+    </w:lvl>
+    <w:lvl w:ilvl="2" w:tplc="0409001B" w:tentative="1">
+      <w:start w:val="1"/>
+      <w:numFmt w:val="lowerRoman"/>
+      <w:lvlText w:val="%3."/>
+      <w:lvlJc w:val="right"/>
+      <w:pPr>
+        <w:ind w:left="2880" w:hanging="180"/>
+      </w:pPr>
+    </w:lvl>
+    <w:lvl w:ilvl="3" w:tplc="0409000F" w:tentative="1">
+      <w:start w:val="1"/>
+      <w:numFmt w:val="decimal"/>
+      <w:lvlText w:val="%4."/>
+      <w:lvlJc w:val="left"/>
+      <w:pPr>
+        <w:ind w:left="3600" w:hanging="360"/>
+      </w:pPr>
+    </w:lvl>
+    <w:lvl w:ilvl="4" w:tplc="04090019" w:tentative="1">
+      <w:start w:val="1"/>
+      <w:numFmt w:val="lowerLetter"/>
+      <w:lvlText w:val="%5."/>
+      <w:lvlJc w:val="left"/>
+      <w:pPr>
+        <w:ind w:left="4320" w:hanging="360"/>
+      </w:pPr>
+    </w:lvl>
+    <w:lvl w:ilvl="5" w:tplc="0409001B" w:tentative="1">
+      <w:start w:val="1"/>
+      <w:numFmt w:val="lowerRoman"/>
+      <w:lvlText w:val="%6."/>
+      <w:lvlJc w:val="right"/>
+      <w:pPr>
+        <w:ind w:left="5040" w:hanging="180"/>
+      </w:pPr>
+    </w:lvl>
+    <w:lvl w:ilvl="6" w:tplc="0409000F" w:tentative="1">
+      <w:start w:val="1"/>
+      <w:numFmt w:val="decimal"/>
+      <w:lvlText w:val="%7."/>
+      <w:lvlJc w:val="left"/>
+      <w:pPr>
+        <w:ind w:left="5760" w:hanging="360"/>
+      </w:pPr>
+    </w:lvl>
+    <w:lvl w:ilvl="7" w:tplc="04090019" w:tentative="1">
+      <w:start w:val="1"/>
+      <w:numFmt w:val="lowerLetter"/>
+      <w:lvlText w:val="%8."/>
+      <w:lvlJc w:val="left"/>
+      <w:pPr>
+        <w:ind w:left="6480" w:hanging="360"/>
+      </w:pPr>
+    </w:lvl>
+    <w:lvl w:ilvl="8" w:tplc="0409001B" w:tentative="1">
+      <w:start w:val="1"/>
+      <w:numFmt w:val="lowerRoman"/>
+      <w:lvlText w:val="%9."/>
+      <w:lvlJc w:val="right"/>
+      <w:pPr>
+        <w:ind w:left="7200" w:hanging="180"/>
+      </w:pPr>
+    </w:lvl>
+  </w:abstractNum>
+  <w:abstractNum w:abstractNumId="6" w15:restartNumberingAfterBreak="0">
+    <w:nsid w:val="67FE3EB0"/>
+    <w:multiLevelType w:val="hybridMultilevel"/>
+    <w:tmpl w:val="6EFC1BD6"/>
+    <w:lvl w:ilvl="0" w:tplc="0409000F">
+      <w:start w:val="1"/>
+      <w:numFmt w:val="decimal"/>
+      <w:lvlText w:val="%1."/>
+      <w:lvlJc w:val="left"/>
+      <w:pPr>
+        <w:ind w:left="720" w:hanging="360"/>
+      </w:pPr>
+    </w:lvl>
+    <w:lvl w:ilvl="1" w:tplc="04090019" w:tentative="1">
+      <w:start w:val="1"/>
+      <w:numFmt w:val="lowerLetter"/>
+      <w:lvlText w:val="%2."/>
+      <w:lvlJc w:val="left"/>
+      <w:pPr>
+        <w:ind w:left="1440" w:hanging="360"/>
+      </w:pPr>
+    </w:lvl>
+    <w:lvl w:ilvl="2" w:tplc="0409001B" w:tentative="1">
+      <w:start w:val="1"/>
+      <w:numFmt w:val="lowerRoman"/>
+      <w:lvlText w:val="%3."/>
+      <w:lvlJc w:val="right"/>
+      <w:pPr>
+        <w:ind w:left="2160" w:hanging="180"/>
+      </w:pPr>
+    </w:lvl>
+    <w:lvl w:ilvl="3" w:tplc="0409000F" w:tentative="1">
+      <w:start w:val="1"/>
+      <w:numFmt w:val="decimal"/>
+      <w:lvlText w:val="%4."/>
+      <w:lvlJc w:val="left"/>
+      <w:pPr>
+        <w:ind w:left="2880" w:hanging="360"/>
+      </w:pPr>
+    </w:lvl>
+    <w:lvl w:ilvl="4" w:tplc="04090019" w:tentative="1">
+      <w:start w:val="1"/>
+      <w:numFmt w:val="lowerLetter"/>
+      <w:lvlText w:val="%5."/>
+      <w:lvlJc w:val="left"/>
+      <w:pPr>
+        <w:ind w:left="3600" w:hanging="360"/>
+      </w:pPr>
+    </w:lvl>
+    <w:lvl w:ilvl="5" w:tplc="0409001B" w:tentative="1">
+      <w:start w:val="1"/>
+      <w:numFmt w:val="lowerRoman"/>
+      <w:lvlText w:val="%6."/>
+      <w:lvlJc w:val="right"/>
+      <w:pPr>
+        <w:ind w:left="4320" w:hanging="180"/>
+      </w:pPr>
+    </w:lvl>
+    <w:lvl w:ilvl="6" w:tplc="0409000F" w:tentative="1">
+      <w:start w:val="1"/>
+      <w:numFmt w:val="decimal"/>
+      <w:lvlText w:val="%7."/>
+      <w:lvlJc w:val="left"/>
+      <w:pPr>
+        <w:ind w:left="5040" w:hanging="360"/>
+      </w:pPr>
+    </w:lvl>
+    <w:lvl w:ilvl="7" w:tplc="04090019" w:tentative="1">
+      <w:start w:val="1"/>
+      <w:numFmt w:val="lowerLetter"/>
+      <w:lvlText w:val="%8."/>
+      <w:lvlJc w:val="left"/>
+      <w:pPr>
+        <w:ind w:left="5760" w:hanging="360"/>
+      </w:pPr>
+    </w:lvl>
+    <w:lvl w:ilvl="8" w:tplc="0409001B" w:tentative="1">
+      <w:start w:val="1"/>
+      <w:numFmt w:val="lowerRoman"/>
+      <w:lvlText w:val="%9."/>
+      <w:lvlJc w:val="right"/>
+      <w:pPr>
+        <w:ind w:left="6480" w:hanging="180"/>
+      </w:pPr>
+    </w:lvl>
+  </w:abstractNum>
+  <w:abstractNum w:abstractNumId="7" w15:restartNumberingAfterBreak="0">
+    <w:nsid w:val="6DFA5B9B"/>
+    <w:multiLevelType w:val="hybridMultilevel"/>
+    <w:tmpl w:val="0C0431D2"/>
+    <w:lvl w:ilvl="0" w:tplc="A7C0EDA0">
+      <w:start w:val="1"/>
+      <w:numFmt w:val="decimal"/>
+      <w:lvlText w:val="%1."/>
+      <w:lvlJc w:val="left"/>
+      <w:pPr>
+        <w:ind w:left="720" w:hanging="360"/>
+      </w:pPr>
+    </w:lvl>
+    <w:lvl w:ilvl="1" w:tplc="04090019" w:tentative="1">
+      <w:start w:val="1"/>
+      <w:numFmt w:val="lowerLetter"/>
+      <w:lvlText w:val="%2."/>
+      <w:lvlJc w:val="left"/>
+      <w:pPr>
+        <w:ind w:left="1440" w:hanging="360"/>
+      </w:pPr>
+    </w:lvl>
+    <w:lvl w:ilvl="2" w:tplc="0409001B" w:tentative="1">
+      <w:start w:val="1"/>
+      <w:numFmt w:val="lowerRoman"/>
+      <w:lvlText w:val="%3."/>
+      <w:lvlJc w:val="right"/>
+      <w:pPr>
+        <w:ind w:left="2160" w:hanging="180"/>
+      </w:pPr>
+    </w:lvl>
+    <w:lvl w:ilvl="3" w:tplc="0409000F" w:tentative="1">
+      <w:start w:val="1"/>
+      <w:numFmt w:val="decimal"/>
+      <w:lvlText w:val="%4."/>
+      <w:lvlJc w:val="left"/>
+      <w:pPr>
+        <w:ind w:left="2880" w:hanging="360"/>
+      </w:pPr>
+    </w:lvl>
+    <w:lvl w:ilvl="4" w:tplc="04090019" w:tentative="1">
+      <w:start w:val="1"/>
+      <w:numFmt w:val="lowerLetter"/>
+      <w:lvlText w:val="%5."/>
+      <w:lvlJc w:val="left"/>
+      <w:pPr>
+        <w:ind w:left="3600" w:hanging="360"/>
+      </w:pPr>
+    </w:lvl>
+    <w:lvl w:ilvl="5" w:tplc="0409001B" w:tentative="1">
+      <w:start w:val="1"/>
+      <w:numFmt w:val="lowerRoman"/>
+      <w:lvlText w:val="%6."/>
+      <w:lvlJc w:val="right"/>
+      <w:pPr>
+        <w:ind w:left="4320" w:hanging="180"/>
+      </w:pPr>
+    </w:lvl>
+    <w:lvl w:ilvl="6" w:tplc="0409000F" w:tentative="1">
+      <w:start w:val="1"/>
+      <w:numFmt w:val="decimal"/>
+      <w:lvlText w:val="%7."/>
+      <w:lvlJc w:val="left"/>
+      <w:pPr>
+        <w:ind w:left="5040" w:hanging="360"/>
+      </w:pPr>
+    </w:lvl>
+    <w:lvl w:ilvl="7" w:tplc="04090019" w:tentative="1">
+      <w:start w:val="1"/>
+      <w:numFmt w:val="lowerLetter"/>
+      <w:lvlText w:val="%8."/>
+      <w:lvlJc w:val="left"/>
+      <w:pPr>
+        <w:ind w:left="5760" w:hanging="360"/>
+      </w:pPr>
+    </w:lvl>
+    <w:lvl w:ilvl="8" w:tplc="0409001B" w:tentative="1">
+      <w:start w:val="1"/>
+      <w:numFmt w:val="lowerRoman"/>
+      <w:lvlText w:val="%9."/>
+      <w:lvlJc w:val="right"/>
+      <w:pPr>
+        <w:ind w:left="6480" w:hanging="180"/>
+      </w:pPr>
+    </w:lvl>
+  </w:abstractNum>
   <w:num w:numId="1">
-    <w:abstractNumId w:val="1"/>
+    <w:abstractNumId w:val="4"/>
   </w:num>
   <w:num w:numId="2">
     <w:abstractNumId w:val="0"/>
+  </w:num>
+  <w:num w:numId="3">
+    <w:abstractNumId w:val="5"/>
+  </w:num>
+  <w:num w:numId="4">
+    <w:abstractNumId w:val="3"/>
+  </w:num>
+  <w:num w:numId="5">
+    <w:abstractNumId w:val="7"/>
+  </w:num>
+  <w:num w:numId="6">
+    <w:abstractNumId w:val="1"/>
+  </w:num>
+  <w:num w:numId="7">
+    <w:abstractNumId w:val="2"/>
+  </w:num>
+  <w:num w:numId="8">
+    <w:abstractNumId w:val="6"/>
   </w:num>
 </w:numbering>
 </file>
@@ -2317,7 +4275,7 @@
     <w:lsdException w:name="Table Web 2" w:semiHidden="1" w:unhideWhenUsed="1"/>
     <w:lsdException w:name="Table Web 3" w:semiHidden="1" w:unhideWhenUsed="1"/>
     <w:lsdException w:name="Balloon Text" w:semiHidden="1" w:unhideWhenUsed="1"/>
-    <w:lsdException w:name="Table Grid" w:semiHidden="1" w:uiPriority="39" w:unhideWhenUsed="1"/>
+    <w:lsdException w:name="Table Grid" w:uiPriority="39"/>
     <w:lsdException w:name="Table Theme" w:semiHidden="1" w:unhideWhenUsed="1"/>
     <w:lsdException w:name="Placeholder Text" w:semiHidden="1"/>
     <w:lsdException w:name="No Spacing" w:uiPriority="1" w:qFormat="1"/>
@@ -2556,14 +4514,11 @@
     <w:autoRedefine/>
     <w:uiPriority w:val="9"/>
     <w:qFormat/>
-    <w:rsid w:val="00533072"/>
+    <w:rsid w:val="00A723CD"/>
     <w:pPr>
       <w:keepNext/>
       <w:keepLines/>
       <w:pageBreakBefore/>
-      <w:numPr>
-        <w:numId w:val="1"/>
-      </w:numPr>
       <w:spacing w:before="240" w:after="240"/>
       <w:jc w:val="center"/>
       <w:outlineLvl w:val="0"/>
@@ -2575,6 +4530,7 @@
       <w:color w:val="000000" w:themeColor="text1"/>
       <w:sz w:val="32"/>
       <w:szCs w:val="32"/>
+      <w:lang w:val="ro-RO"/>
     </w:rPr>
   </w:style>
   <w:style w:type="paragraph" w:styleId="Heading2">
@@ -2586,7 +4542,7 @@
     <w:uiPriority w:val="9"/>
     <w:unhideWhenUsed/>
     <w:qFormat/>
-    <w:rsid w:val="008B6EEE"/>
+    <w:rsid w:val="00261F5C"/>
     <w:pPr>
       <w:keepNext/>
       <w:keepLines/>
@@ -2599,8 +4555,32 @@
       <w:rFonts w:ascii="Arial" w:eastAsiaTheme="majorEastAsia" w:hAnsi="Arial" w:cstheme="majorBidi"/>
       <w:b/>
       <w:color w:val="000000" w:themeColor="text1"/>
+      <w:sz w:val="24"/>
       <w:szCs w:val="26"/>
       <w:lang w:val="ro-RO"/>
+    </w:rPr>
+  </w:style>
+  <w:style w:type="paragraph" w:styleId="Heading3">
+    <w:name w:val="heading 3"/>
+    <w:basedOn w:val="Normal"/>
+    <w:next w:val="Normal"/>
+    <w:link w:val="Heading3Char"/>
+    <w:autoRedefine/>
+    <w:uiPriority w:val="9"/>
+    <w:unhideWhenUsed/>
+    <w:qFormat/>
+    <w:rsid w:val="00261F5C"/>
+    <w:pPr>
+      <w:keepNext/>
+      <w:keepLines/>
+      <w:spacing w:before="240" w:after="0"/>
+      <w:outlineLvl w:val="2"/>
+    </w:pPr>
+    <w:rPr>
+      <w:rFonts w:eastAsiaTheme="majorEastAsia" w:cstheme="majorBidi"/>
+      <w:b/>
+      <w:sz w:val="24"/>
+      <w:szCs w:val="24"/>
     </w:rPr>
   </w:style>
   <w:style w:type="character" w:default="1" w:styleId="DefaultParagraphFont">
@@ -2635,12 +4615,12 @@
     <w:basedOn w:val="DefaultParagraphFont"/>
     <w:link w:val="Heading2"/>
     <w:uiPriority w:val="9"/>
-    <w:rsid w:val="008B6EEE"/>
+    <w:rsid w:val="00261F5C"/>
     <w:rPr>
       <w:rFonts w:ascii="Arial" w:eastAsiaTheme="majorEastAsia" w:hAnsi="Arial" w:cstheme="majorBidi"/>
       <w:b/>
       <w:color w:val="000000" w:themeColor="text1"/>
-      <w:sz w:val="28"/>
+      <w:sz w:val="24"/>
       <w:szCs w:val="26"/>
       <w:lang w:val="ro-RO"/>
     </w:rPr>
@@ -2699,7 +4679,7 @@
     <w:basedOn w:val="DefaultParagraphFont"/>
     <w:link w:val="Heading1"/>
     <w:uiPriority w:val="9"/>
-    <w:rsid w:val="00533072"/>
+    <w:rsid w:val="00A723CD"/>
     <w:rPr>
       <w:rFonts w:ascii="Times New Roman" w:eastAsiaTheme="majorEastAsia" w:hAnsi="Times New Roman" w:cstheme="majorBidi"/>
       <w:b/>
@@ -2707,6 +4687,7 @@
       <w:color w:val="000000" w:themeColor="text1"/>
       <w:sz w:val="32"/>
       <w:szCs w:val="32"/>
+      <w:lang w:val="ro-RO"/>
     </w:rPr>
   </w:style>
   <w:style w:type="paragraph" w:styleId="TOCHeading">
@@ -2830,11 +4811,18 @@
     <w:autoRedefine/>
     <w:uiPriority w:val="39"/>
     <w:unhideWhenUsed/>
-    <w:rsid w:val="00B90EA1"/>
+    <w:rsid w:val="00261F5C"/>
     <w:pPr>
+      <w:tabs>
+        <w:tab w:val="right" w:leader="dot" w:pos="10790"/>
+      </w:tabs>
       <w:spacing w:after="100"/>
       <w:ind w:left="280"/>
     </w:pPr>
+    <w:rPr>
+      <w:i/>
+      <w:noProof/>
+    </w:rPr>
   </w:style>
   <w:style w:type="paragraph" w:styleId="TOC3">
     <w:name w:val="toc 3"/>
@@ -2916,8 +4904,9 @@
   <w:style w:type="paragraph" w:customStyle="1" w:styleId="TEXT">
     <w:name w:val="TEXT"/>
     <w:basedOn w:val="Normal"/>
+    <w:link w:val="TEXTChar"/>
     <w:qFormat/>
-    <w:rsid w:val="004E01A1"/>
+    <w:rsid w:val="00011626"/>
     <w:pPr>
       <w:spacing w:after="0" w:line="360" w:lineRule="auto"/>
       <w:ind w:firstLine="709"/>
@@ -2938,6 +4927,149 @@
     <w:rPr>
       <w:color w:val="954F72" w:themeColor="followedHyperlink"/>
       <w:u w:val="single"/>
+    </w:rPr>
+  </w:style>
+  <w:style w:type="paragraph" w:customStyle="1" w:styleId="Capitol">
+    <w:name w:val="Capitol"/>
+    <w:basedOn w:val="Heading1"/>
+    <w:link w:val="CapitolChar"/>
+    <w:autoRedefine/>
+    <w:qFormat/>
+    <w:rsid w:val="00A723CD"/>
+    <w:pPr>
+      <w:numPr>
+        <w:numId w:val="7"/>
+      </w:numPr>
+    </w:pPr>
+  </w:style>
+  <w:style w:type="character" w:customStyle="1" w:styleId="CapitolChar">
+    <w:name w:val="Capitol Char"/>
+    <w:basedOn w:val="Heading1Char"/>
+    <w:link w:val="Capitol"/>
+    <w:rsid w:val="00A723CD"/>
+    <w:rPr>
+      <w:rFonts w:ascii="Times New Roman" w:eastAsiaTheme="majorEastAsia" w:hAnsi="Times New Roman" w:cstheme="majorBidi"/>
+      <w:b/>
+      <w:caps/>
+      <w:color w:val="000000" w:themeColor="text1"/>
+      <w:sz w:val="32"/>
+      <w:szCs w:val="32"/>
+      <w:lang w:val="ro-RO"/>
+    </w:rPr>
+  </w:style>
+  <w:style w:type="paragraph" w:styleId="NormalWeb">
+    <w:name w:val="Normal (Web)"/>
+    <w:basedOn w:val="Normal"/>
+    <w:uiPriority w:val="99"/>
+    <w:semiHidden/>
+    <w:unhideWhenUsed/>
+    <w:rsid w:val="004554C0"/>
+    <w:pPr>
+      <w:spacing w:before="100" w:beforeAutospacing="1" w:after="100" w:afterAutospacing="1" w:line="240" w:lineRule="auto"/>
+    </w:pPr>
+    <w:rPr>
+      <w:rFonts w:eastAsia="Times New Roman" w:cs="Times New Roman"/>
+      <w:sz w:val="24"/>
+      <w:szCs w:val="24"/>
+    </w:rPr>
+  </w:style>
+  <w:style w:type="character" w:customStyle="1" w:styleId="Heading3Char">
+    <w:name w:val="Heading 3 Char"/>
+    <w:basedOn w:val="DefaultParagraphFont"/>
+    <w:link w:val="Heading3"/>
+    <w:uiPriority w:val="9"/>
+    <w:rsid w:val="00261F5C"/>
+    <w:rPr>
+      <w:rFonts w:ascii="Times New Roman" w:eastAsiaTheme="majorEastAsia" w:hAnsi="Times New Roman" w:cstheme="majorBidi"/>
+      <w:b/>
+      <w:sz w:val="24"/>
+      <w:szCs w:val="24"/>
+    </w:rPr>
+  </w:style>
+  <w:style w:type="paragraph" w:styleId="ListParagraph">
+    <w:name w:val="List Paragraph"/>
+    <w:basedOn w:val="Normal"/>
+    <w:uiPriority w:val="34"/>
+    <w:qFormat/>
+    <w:rsid w:val="00261F5C"/>
+    <w:pPr>
+      <w:ind w:left="720"/>
+      <w:contextualSpacing/>
+    </w:pPr>
+  </w:style>
+  <w:style w:type="character" w:styleId="UnresolvedMention">
+    <w:name w:val="Unresolved Mention"/>
+    <w:basedOn w:val="DefaultParagraphFont"/>
+    <w:uiPriority w:val="99"/>
+    <w:semiHidden/>
+    <w:unhideWhenUsed/>
+    <w:rsid w:val="00011626"/>
+    <w:rPr>
+      <w:color w:val="605E5C"/>
+      <w:shd w:val="clear" w:color="auto" w:fill="E1DFDD"/>
+    </w:rPr>
+  </w:style>
+  <w:style w:type="character" w:customStyle="1" w:styleId="ipa">
+    <w:name w:val="ipa"/>
+    <w:basedOn w:val="DefaultParagraphFont"/>
+    <w:rsid w:val="00011626"/>
+  </w:style>
+  <w:style w:type="paragraph" w:customStyle="1" w:styleId="toolStyle">
+    <w:name w:val="tool Style"/>
+    <w:basedOn w:val="TEXT"/>
+    <w:link w:val="toolStyleChar"/>
+    <w:qFormat/>
+    <w:rsid w:val="0055583A"/>
+    <w:pPr>
+      <w:spacing w:before="360"/>
+    </w:pPr>
+  </w:style>
+  <w:style w:type="paragraph" w:customStyle="1" w:styleId="figuri">
+    <w:name w:val="figuri"/>
+    <w:basedOn w:val="TEXT"/>
+    <w:link w:val="figuriChar"/>
+    <w:autoRedefine/>
+    <w:qFormat/>
+    <w:rsid w:val="0055583A"/>
+    <w:pPr>
+      <w:jc w:val="center"/>
+    </w:pPr>
+    <w:rPr>
+      <w:i/>
+    </w:rPr>
+  </w:style>
+  <w:style w:type="character" w:customStyle="1" w:styleId="TEXTChar">
+    <w:name w:val="TEXT Char"/>
+    <w:basedOn w:val="DefaultParagraphFont"/>
+    <w:link w:val="TEXT"/>
+    <w:rsid w:val="0055583A"/>
+    <w:rPr>
+      <w:rFonts w:ascii="Times New Roman" w:hAnsi="Times New Roman"/>
+      <w:sz w:val="24"/>
+      <w:lang w:val="ro-RO"/>
+    </w:rPr>
+  </w:style>
+  <w:style w:type="character" w:customStyle="1" w:styleId="toolStyleChar">
+    <w:name w:val="tool Style Char"/>
+    <w:basedOn w:val="TEXTChar"/>
+    <w:link w:val="toolStyle"/>
+    <w:rsid w:val="0055583A"/>
+    <w:rPr>
+      <w:rFonts w:ascii="Times New Roman" w:hAnsi="Times New Roman"/>
+      <w:sz w:val="24"/>
+      <w:lang w:val="ro-RO"/>
+    </w:rPr>
+  </w:style>
+  <w:style w:type="character" w:customStyle="1" w:styleId="figuriChar">
+    <w:name w:val="figuri Char"/>
+    <w:basedOn w:val="TEXTChar"/>
+    <w:link w:val="figuri"/>
+    <w:rsid w:val="0055583A"/>
+    <w:rPr>
+      <w:rFonts w:ascii="Times New Roman" w:hAnsi="Times New Roman"/>
+      <w:i/>
+      <w:sz w:val="24"/>
+      <w:lang w:val="ro-RO"/>
     </w:rPr>
   </w:style>
 </w:styles>
@@ -3243,7 +5375,7 @@
 </file>
 
 <file path=customXml/itemProps1.xml><?xml version="1.0" encoding="utf-8"?>
-<ds:datastoreItem xmlns:ds="http://schemas.openxmlformats.org/officeDocument/2006/customXml" ds:itemID="{7C3A438D-56F6-4BFB-A502-34DA3A62B4E1}">
+<ds:datastoreItem xmlns:ds="http://schemas.openxmlformats.org/officeDocument/2006/customXml" ds:itemID="{F0554F91-9FE8-4121-B82F-872FAA3598F0}">
   <ds:schemaRefs>
     <ds:schemaRef ds:uri="http://schemas.openxmlformats.org/officeDocument/2006/bibliography"/>
   </ds:schemaRefs>

</xml_diff>

<commit_message>
am adaugat info la capitolul alternative
</commit_message>
<xml_diff>
--- a/inClasswork/Referat.docx
+++ b/inClasswork/Referat.docx
@@ -1491,19 +1491,7 @@
               <w:rPr>
                 <w:rStyle w:val="Hyperlink"/>
               </w:rPr>
-              <w:t>2.4 Draw group</w:t>
-            </w:r>
-            <w:r>
-              <w:rPr>
-                <w:rStyle w:val="Hyperlink"/>
-              </w:rPr>
-              <w:t xml:space="preserve"> </w:t>
-            </w:r>
-            <w:r>
-              <w:rPr>
-                <w:rStyle w:val="Hyperlink"/>
-              </w:rPr>
-              <w:t>tools</w:t>
+              <w:t>2.4 Draw group tools</w:t>
             </w:r>
             <w:r>
               <w:rPr>
@@ -1989,7 +1977,15 @@
       </w:pPr>
       <w:bookmarkStart w:id="7" w:name="_Toc103002880"/>
       <w:r>
-        <w:t xml:space="preserve">Ca parte </w:t>
+        <w:t xml:space="preserve">Ca </w:t>
+      </w:r>
+      <w:proofErr w:type="spellStart"/>
+      <w:r>
+        <w:t>parte</w:t>
+      </w:r>
+      <w:proofErr w:type="spellEnd"/>
+      <w:r>
+        <w:t xml:space="preserve"> </w:t>
       </w:r>
       <w:proofErr w:type="spellStart"/>
       <w:proofErr w:type="gramStart"/>
@@ -2264,19 +2260,10 @@
         <w:rPr>
           <w:b/>
         </w:rPr>
-        <w:t>Mâna</w:t>
-      </w:r>
-      <w:r>
-        <w:rPr>
-          <w:b/>
-        </w:rPr>
-        <w:t xml:space="preserve"> (H)</w:t>
-      </w:r>
-      <w:r>
-        <w:t xml:space="preserve"> - </w:t>
-      </w:r>
-      <w:r>
-        <w:t>Mută fotografia în spațiul de lucru Photoshop Elements. Puteți trage imaginea folosind acest instrument</w:t>
+        <w:t>Mâna (H)</w:t>
+      </w:r>
+      <w:r>
+        <w:t xml:space="preserve"> - Mută fotografia în spațiul de lucru Photoshop Elements. Puteți trage imaginea folosind acest instrument</w:t>
       </w:r>
       <w:r>
         <w:t xml:space="preserve">. </w:t>
@@ -3750,13 +3737,7 @@
         <w:rPr>
           <w:i/>
         </w:rPr>
-        <w:t>2</w:t>
-      </w:r>
-      <w:r>
-        <w:rPr>
-          <w:i/>
-        </w:rPr>
-        <w:t>6</w:t>
+        <w:t>26</w:t>
       </w:r>
     </w:p>
     <w:p>
@@ -3876,10 +3857,7 @@
         <w:t>Instrument perie (B)</w:t>
       </w:r>
       <w:r>
-        <w:t xml:space="preserve"> - </w:t>
-      </w:r>
-      <w:r>
-        <w:t xml:space="preserve">Creează mize de culoare moi sau dure. Îl poți folosi pentru a simula tehnici de aerograf. </w:t>
+        <w:t xml:space="preserve"> - Creează mize de culoare moi sau dure. Îl poți folosi pentru a simula tehnici de aerograf. </w:t>
       </w:r>
       <w:r>
         <w:rPr>
@@ -3993,10 +3971,7 @@
         <w:t>Instrument de înlocuire a culorii (B)</w:t>
       </w:r>
       <w:r>
-        <w:t xml:space="preserve"> - </w:t>
-      </w:r>
-      <w:r>
-        <w:t>Simplifică înlocuirea anumitor culori din imaginea dvs. Pentru mai multe informații despre instrument, consultați Înlocuirea culorii într-o imagine.</w:t>
+        <w:t xml:space="preserve"> - Simplifică înlocuirea anumitor culori din imaginea dvs. Pentru mai multe informații despre instrument, consultați Înlocuirea culorii într-o imagine.</w:t>
       </w:r>
       <w:r>
         <w:t xml:space="preserve"> </w:t>
@@ -4075,10 +4050,7 @@
         <w:t>Instrument de șters (E)</w:t>
       </w:r>
       <w:r>
-        <w:t xml:space="preserve"> - </w:t>
-      </w:r>
-      <w:r>
-        <w:t xml:space="preserve">Șterge pixelii din imagine pe măsură ce trageți prin ei. </w:t>
+        <w:t xml:space="preserve"> - Șterge pixelii din imagine pe măsură ce trageți prin ei. </w:t>
       </w:r>
       <w:r>
         <w:rPr>
@@ -4240,10 +4212,7 @@
         <w:t>Instrument Magic Eraser (E)</w:t>
       </w:r>
       <w:r>
-        <w:t xml:space="preserve"> - </w:t>
-      </w:r>
-      <w:r>
-        <w:t xml:space="preserve">Schimbă toți pixelii similari când trageți într-o fotografie. </w:t>
+        <w:t xml:space="preserve"> - Schimbă toți pixelii similari când trageți într-o fotografie. </w:t>
       </w:r>
       <w:r>
         <w:rPr>
@@ -4416,10 +4385,7 @@
         <w:t>)</w:t>
       </w:r>
       <w:r>
-        <w:t xml:space="preserve"> - </w:t>
-      </w:r>
-      <w:r>
-        <w:t xml:space="preserve">Umple o zonă care este similară ca valoare a culorii pixelilor pe care faceți clic. </w:t>
+        <w:t xml:space="preserve"> - Umple o zonă care este similară ca valoare a culorii pixelilor pe care faceți clic. </w:t>
       </w:r>
       <w:r>
         <w:t xml:space="preserve"> </w:t>
@@ -4587,10 +4553,7 @@
         <w:t>Instrument gradient (G)</w:t>
       </w:r>
       <w:r>
-        <w:t xml:space="preserve"> - </w:t>
-      </w:r>
-      <w:r>
-        <w:t xml:space="preserve">Completează o zonă a imaginii cu un gradient. </w:t>
+        <w:t xml:space="preserve"> - Completează o zonă a imaginii cu un gradient. </w:t>
       </w:r>
       <w:r>
         <w:rPr>
@@ -4740,10 +4703,7 @@
         <w:t>Instrument de selectare a culorilor (I)</w:t>
       </w:r>
       <w:r>
-        <w:t xml:space="preserve"> - </w:t>
-      </w:r>
-      <w:r>
-        <w:t xml:space="preserve">Copiază sau eșantionează culoarea unei zone din fotografie pentru a seta o nouă culoare de prim plan sau de fundal. </w:t>
+        <w:t xml:space="preserve"> - Copiază sau eșantionează culoarea unei zone din fotografie pentru a seta o nouă culoare de prim plan sau de fundal. </w:t>
       </w:r>
       <w:r>
         <w:rPr>
@@ -4802,10 +4762,7 @@
         <w:pStyle w:val="figuri"/>
       </w:pPr>
       <w:r>
-        <w:t>Fig.3</w:t>
-      </w:r>
-      <w:r>
-        <w:t>3</w:t>
+        <w:t>Fig.33</w:t>
       </w:r>
     </w:p>
     <w:p>
@@ -4823,10 +4780,7 @@
         <w:t>Instrument Formă personalizată (U)</w:t>
       </w:r>
       <w:r>
-        <w:t xml:space="preserve"> - </w:t>
-      </w:r>
-      <w:r>
-        <w:t>Oferă diferite opțiuni de formă pe care să le desenezi. Când selectați instrumentul Formă personalizată, puteți accesa aceste forme în bara Opțiuni instrument.</w:t>
+        <w:t xml:space="preserve"> - Oferă diferite opțiuni de formă pe care să le desenezi. Când selectați instrumentul Formă personalizată, puteți accesa aceste forme în bara Opțiuni instrument.</w:t>
       </w:r>
       <w:r>
         <w:t xml:space="preserve"> </w:t>
@@ -4905,10 +4859,7 @@
         <w:t>Instrument de tip (T)</w:t>
       </w:r>
       <w:r>
-        <w:t xml:space="preserve"> - </w:t>
-      </w:r>
-      <w:r>
-        <w:t>Creează și editează text pe imaginea ta.</w:t>
+        <w:t xml:space="preserve"> - Creează și editează text pe imaginea ta.</w:t>
       </w:r>
       <w:r>
         <w:t xml:space="preserve"> </w:t>
@@ -5070,13 +5021,400 @@
         <w:lastRenderedPageBreak/>
         <w:t>ALTERNATIVE</w:t>
       </w:r>
+      <w:bookmarkEnd w:id="15"/>
+    </w:p>
+    <w:p>
+      <w:pPr>
+        <w:pStyle w:val="Heading2"/>
+      </w:pPr>
+      <w:r>
+        <w:t xml:space="preserve">3.1 </w:t>
+      </w:r>
+      <w:r>
+        <w:t>Pixlr x</w:t>
+      </w:r>
+    </w:p>
+    <w:p>
+      <w:pPr>
+        <w:jc w:val="center"/>
+        <w:rPr>
+          <w:lang w:val="ro-RO"/>
+        </w:rPr>
+      </w:pPr>
+      <w:r>
+        <w:rPr>
+          <w:noProof/>
+        </w:rPr>
+        <w:drawing>
+          <wp:inline distT="0" distB="0" distL="0" distR="0">
+            <wp:extent cx="5679984" cy="4480560"/>
+            <wp:effectExtent l="0" t="0" r="0" b="0"/>
+            <wp:docPr id="18" name="Picture 18" descr="https://wp-modula.com/wp-content/uploads/2019/08/pixlr-x.png"/>
+            <wp:cNvGraphicFramePr>
+              <a:graphicFrameLocks xmlns:a="http://schemas.openxmlformats.org/drawingml/2006/main" noChangeAspect="1"/>
+            </wp:cNvGraphicFramePr>
+            <a:graphic xmlns:a="http://schemas.openxmlformats.org/drawingml/2006/main">
+              <a:graphicData uri="http://schemas.openxmlformats.org/drawingml/2006/picture">
+                <pic:pic xmlns:pic="http://schemas.openxmlformats.org/drawingml/2006/picture">
+                  <pic:nvPicPr>
+                    <pic:cNvPr id="0" name="Picture 1" descr="https://wp-modula.com/wp-content/uploads/2019/08/pixlr-x.png"/>
+                    <pic:cNvPicPr>
+                      <a:picLocks noChangeAspect="1" noChangeArrowheads="1"/>
+                    </pic:cNvPicPr>
+                  </pic:nvPicPr>
+                  <pic:blipFill>
+                    <a:blip r:embed="rId42">
+                      <a:extLst>
+                        <a:ext uri="{28A0092B-C50C-407E-A947-70E740481C1C}">
+                          <a14:useLocalDpi xmlns:a14="http://schemas.microsoft.com/office/drawing/2010/main" val="0"/>
+                        </a:ext>
+                      </a:extLst>
+                    </a:blip>
+                    <a:srcRect/>
+                    <a:stretch>
+                      <a:fillRect/>
+                    </a:stretch>
+                  </pic:blipFill>
+                  <pic:spPr bwMode="auto">
+                    <a:xfrm>
+                      <a:off x="0" y="0"/>
+                      <a:ext cx="5690002" cy="4488462"/>
+                    </a:xfrm>
+                    <a:prstGeom prst="rect">
+                      <a:avLst/>
+                    </a:prstGeom>
+                    <a:noFill/>
+                    <a:ln>
+                      <a:noFill/>
+                    </a:ln>
+                  </pic:spPr>
+                </pic:pic>
+              </a:graphicData>
+            </a:graphic>
+          </wp:inline>
+        </w:drawing>
+      </w:r>
+    </w:p>
+    <w:p>
+      <w:pPr>
+        <w:pStyle w:val="TEXT"/>
+      </w:pPr>
+      <w:r>
+        <w:t>Pixlr X este cea mai nouă versiune a editorului Pixlr mai vechi (și super popular). Vechiul editor Pixlr vine cu multe funcții și îmbunătățiri mai avansate și încearcă să devină una dintre cele mai bune alternative gratuite pentru Photoshop.</w:t>
+      </w:r>
+    </w:p>
+    <w:p>
+      <w:pPr>
+        <w:pStyle w:val="TEXT"/>
+      </w:pPr>
+      <w:r>
+        <w:t>Bazat pe HTML5, mai degrabă decât pe Flash, acest program va funcționa bine în orice browser modern (chiar și iPad-uri și iPhone-uri!). Acest lucru îi extinde capacitatea de utilizare și îl face mai atrăgător pentru fotografi din întreaga lume. În plus, vine cu o interfață elegantă și modernă, completată cu scheme de culori închise și deschise.</w:t>
+      </w:r>
+    </w:p>
+    <w:p>
+      <w:pPr>
+        <w:pStyle w:val="TEXT"/>
+      </w:pPr>
+      <w:r>
+        <w:t>Pixlr X este un editor foto online, ceea ce înseamnă că îl puteți folosi cu orice sistem de operare. Cu alte cuvinte, nu va conta dacă utilizați Linux, Mac sau Windows, veți putea accesa acest program cu ușurință. Ca să nu mai vorbim, vine cu toate ajustările de bază de care ai putea avea nevoie pentru a crea imagini bine editate și, de asemenea, unele extra, cum ar fi instrumentele de de-hazing și curbe.</w:t>
+      </w:r>
+    </w:p>
+    <w:p>
+      <w:pPr>
+        <w:pStyle w:val="TEXT"/>
+      </w:pPr>
+      <w:r>
+        <w:lastRenderedPageBreak/>
+        <w:t>Caracteristicile notabile Pixlr X includ</w:t>
+      </w:r>
+      <w:r>
+        <w:t>:</w:t>
+      </w:r>
+    </w:p>
+    <w:p>
+      <w:pPr>
+        <w:pStyle w:val="TEXT"/>
+        <w:numPr>
+          <w:ilvl w:val="0"/>
+          <w:numId w:val="9"/>
+        </w:numPr>
+      </w:pPr>
+      <w:r>
+        <w:t>Rotiți, răsturnați și îndreptați toate imaginile</w:t>
+      </w:r>
+    </w:p>
+    <w:p>
+      <w:pPr>
+        <w:pStyle w:val="TEXT"/>
+        <w:numPr>
+          <w:ilvl w:val="0"/>
+          <w:numId w:val="9"/>
+        </w:numPr>
+      </w:pPr>
+      <w:r>
+        <w:t>Decupați folosind unul dintre cele șapte rapoarte de imagine prestabilite</w:t>
+      </w:r>
+    </w:p>
+    <w:p>
+      <w:pPr>
+        <w:pStyle w:val="TEXT"/>
+        <w:numPr>
+          <w:ilvl w:val="0"/>
+          <w:numId w:val="9"/>
+        </w:numPr>
+      </w:pPr>
+      <w:r>
+        <w:t>Filtre demne de Instagram de adăugat la orice fotografie pe care o încărcați</w:t>
+      </w:r>
+    </w:p>
+    <w:p>
+      <w:pPr>
+        <w:pStyle w:val="TEXT"/>
+        <w:numPr>
+          <w:ilvl w:val="0"/>
+          <w:numId w:val="9"/>
+        </w:numPr>
+      </w:pPr>
+      <w:r>
+        <w:t>Instrument de text încorporat, complet cu seturi de fonturi elegante din care să alegeți</w:t>
+      </w:r>
+    </w:p>
+    <w:p>
+      <w:pPr>
+        <w:pStyle w:val="TEXT"/>
+        <w:numPr>
+          <w:ilvl w:val="0"/>
+          <w:numId w:val="9"/>
+        </w:numPr>
+      </w:pPr>
+      <w:r>
+        <w:t>Modificați vibrația, luminile și umbrele</w:t>
+      </w:r>
+    </w:p>
+    <w:p>
+      <w:pPr>
+        <w:pStyle w:val="TEXT"/>
+        <w:numPr>
+          <w:ilvl w:val="0"/>
+          <w:numId w:val="9"/>
+        </w:numPr>
+      </w:pPr>
+      <w:r>
+        <w:t>Suport extins pentru straturi cu mai multe moduri de amestecare</w:t>
+      </w:r>
+    </w:p>
+    <w:p>
+      <w:pPr>
+        <w:pStyle w:val="Heading2"/>
+      </w:pPr>
+      <w:r>
+        <w:t xml:space="preserve">3.2 </w:t>
+      </w:r>
+      <w:r>
+        <w:t>Capture One</w:t>
+      </w:r>
+    </w:p>
+    <w:p>
+      <w:pPr>
+        <w:jc w:val="center"/>
+        <w:rPr>
+          <w:lang w:val="ro-RO"/>
+        </w:rPr>
+      </w:pPr>
+      <w:r>
+        <w:rPr>
+          <w:noProof/>
+        </w:rPr>
+        <w:drawing>
+          <wp:inline distT="0" distB="0" distL="0" distR="0">
+            <wp:extent cx="5120173" cy="3139440"/>
+            <wp:effectExtent l="0" t="0" r="0" b="0"/>
+            <wp:docPr id="23" name="Picture 23" descr="https://wp-modula.com/wp-content/uploads/2021/11/capture-one-1024x628.jpeg"/>
+            <wp:cNvGraphicFramePr>
+              <a:graphicFrameLocks xmlns:a="http://schemas.openxmlformats.org/drawingml/2006/main" noChangeAspect="1"/>
+            </wp:cNvGraphicFramePr>
+            <a:graphic xmlns:a="http://schemas.openxmlformats.org/drawingml/2006/main">
+              <a:graphicData uri="http://schemas.openxmlformats.org/drawingml/2006/picture">
+                <pic:pic xmlns:pic="http://schemas.openxmlformats.org/drawingml/2006/picture">
+                  <pic:nvPicPr>
+                    <pic:cNvPr id="0" name="Picture 3" descr="https://wp-modula.com/wp-content/uploads/2021/11/capture-one-1024x628.jpeg"/>
+                    <pic:cNvPicPr>
+                      <a:picLocks noChangeAspect="1" noChangeArrowheads="1"/>
+                    </pic:cNvPicPr>
+                  </pic:nvPicPr>
+                  <pic:blipFill>
+                    <a:blip r:embed="rId43">
+                      <a:extLst>
+                        <a:ext uri="{28A0092B-C50C-407E-A947-70E740481C1C}">
+                          <a14:useLocalDpi xmlns:a14="http://schemas.microsoft.com/office/drawing/2010/main" val="0"/>
+                        </a:ext>
+                      </a:extLst>
+                    </a:blip>
+                    <a:srcRect/>
+                    <a:stretch>
+                      <a:fillRect/>
+                    </a:stretch>
+                  </pic:blipFill>
+                  <pic:spPr bwMode="auto">
+                    <a:xfrm>
+                      <a:off x="0" y="0"/>
+                      <a:ext cx="5142791" cy="3153308"/>
+                    </a:xfrm>
+                    <a:prstGeom prst="rect">
+                      <a:avLst/>
+                    </a:prstGeom>
+                    <a:noFill/>
+                    <a:ln>
+                      <a:noFill/>
+                    </a:ln>
+                  </pic:spPr>
+                </pic:pic>
+              </a:graphicData>
+            </a:graphic>
+          </wp:inline>
+        </w:drawing>
+      </w:r>
+    </w:p>
+    <w:p>
+      <w:pPr>
+        <w:pStyle w:val="TEXT"/>
+      </w:pPr>
+      <w:r>
+        <w:t xml:space="preserve">Capture One este un program sofisticat care este cel mai mare rival al Lightroom. Dacă faceți cea mai mare parte a editării în Lightroom și doriți să vă despărțiți de Adobe, acesta ar putea fi răspunsul. </w:t>
+      </w:r>
+    </w:p>
+    <w:p>
+      <w:pPr>
+        <w:pStyle w:val="TEXT"/>
+      </w:pPr>
+      <w:r>
+        <w:t>Capture One este considerată pe scară largă ca cea mai bună alternativă la Lightroom, fără plata masivă a abonamentului lunar. Este un software cuprinzător de gestionare a imaginilor și un editor foto de la Phase One, producători de camere de ultimă generație.</w:t>
+      </w:r>
+    </w:p>
+    <w:p>
+      <w:pPr>
+        <w:pStyle w:val="TEXT"/>
+      </w:pPr>
+      <w:r>
+        <w:t>Capture One nu este la fel de prietenos pentru începători ca unele dintre celelalte programe de pe lista noastră. Utilizatorii noi pot găsi interfața dificil de utilizat la început. Cu toate acestea, poate fi personalizat pentru a se potrivi nevoilor dvs. Și, există o mulțime de tutoriale gratuite pentru a vă ajuta să începeți.</w:t>
+      </w:r>
+    </w:p>
+    <w:p>
+      <w:pPr>
+        <w:pStyle w:val="TEXT"/>
+      </w:pPr>
+      <w:r>
+        <w:lastRenderedPageBreak/>
+        <w:t>Capture One, în esență, se referă la gestionarea imaginii - și aici excelează. Cu toate acestea, această listă este despre alternativele Photoshop, așa că ne vom concentra pe varietatea de instrumente de editare a imaginilor pe care le include software-ul.</w:t>
+      </w:r>
+    </w:p>
+    <w:p>
+      <w:pPr>
+        <w:pStyle w:val="TEXT"/>
+      </w:pPr>
+      <w:r>
+        <w:t>Software-ul permite editarea fișierelor RAW, oferă editare bazată pe straturi, corectare a lentilelor, ajustări ale nivelurilor și curbelor, eliminarea și clonarea petelor și gradarea culorilor. Programul este disponibil pentru Windows PC sau macOS.</w:t>
+      </w:r>
+    </w:p>
+    <w:p>
+      <w:pPr>
+        <w:pStyle w:val="TEXT"/>
+      </w:pPr>
+      <w:r>
+        <w:t xml:space="preserve">Caracteristicile notabile </w:t>
+      </w:r>
+      <w:r>
+        <w:t>Capture One</w:t>
+      </w:r>
+      <w:r>
+        <w:t xml:space="preserve"> includ</w:t>
+      </w:r>
+      <w:r>
+        <w:t>:</w:t>
+      </w:r>
+    </w:p>
+    <w:p>
+      <w:pPr>
+        <w:pStyle w:val="TEXT"/>
+        <w:numPr>
+          <w:ilvl w:val="0"/>
+          <w:numId w:val="10"/>
+        </w:numPr>
+      </w:pPr>
+      <w:r>
+        <w:t>Sistem eficient de gestionare a fișierelor</w:t>
+      </w:r>
+    </w:p>
+    <w:p>
+      <w:pPr>
+        <w:pStyle w:val="TEXT"/>
+        <w:numPr>
+          <w:ilvl w:val="0"/>
+          <w:numId w:val="10"/>
+        </w:numPr>
+      </w:pPr>
+      <w:r>
+        <w:t>Redă fișierele RAW Fuji și Sony mai bine decât Lightroom</w:t>
+      </w:r>
+    </w:p>
+    <w:p>
+      <w:pPr>
+        <w:pStyle w:val="TEXT"/>
+        <w:numPr>
+          <w:ilvl w:val="0"/>
+          <w:numId w:val="10"/>
+        </w:numPr>
+      </w:pPr>
+      <w:r>
+        <w:t>Cea mai bună alternativă la Lightroom</w:t>
+      </w:r>
+    </w:p>
+    <w:p>
+      <w:pPr>
+        <w:pStyle w:val="TEXT"/>
+        <w:numPr>
+          <w:ilvl w:val="0"/>
+          <w:numId w:val="10"/>
+        </w:numPr>
+      </w:pPr>
+      <w:r>
+        <w:t>Creați-vă propriile comenzi rapide de la tastatură pentru instrumente</w:t>
+      </w:r>
+    </w:p>
+    <w:p>
+      <w:pPr>
+        <w:pStyle w:val="TEXT"/>
+        <w:numPr>
+          <w:ilvl w:val="0"/>
+          <w:numId w:val="10"/>
+        </w:numPr>
+      </w:pPr>
+      <w:r>
+        <w:t>Personalizați interfața în funcție de nevoile dvs</w:t>
+      </w:r>
+    </w:p>
+    <w:p>
+      <w:pPr>
+        <w:pStyle w:val="TEXT"/>
+        <w:ind w:firstLine="0"/>
+      </w:pPr>
       <w:bookmarkStart w:id="16" w:name="_GoBack"/>
-      <w:bookmarkEnd w:id="15"/>
       <w:bookmarkEnd w:id="16"/>
     </w:p>
     <w:p>
       <w:pPr>
+        <w:pStyle w:val="TEXT"/>
+      </w:pPr>
+    </w:p>
+    <w:p>
+      <w:pPr>
         <w:pStyle w:val="Capitol"/>
+        <w:numPr>
+          <w:ilvl w:val="0"/>
+          <w:numId w:val="0"/>
+        </w:numPr>
+        <w:ind w:left="1080"/>
+        <w:jc w:val="left"/>
       </w:pPr>
       <w:bookmarkStart w:id="17" w:name="_Toc103002889"/>
       <w:r>
@@ -5135,7 +5473,7 @@
         </w:rPr>
         <w:t xml:space="preserve">[online] Disponibil pe Internet la adresa: </w:t>
       </w:r>
-      <w:hyperlink r:id="rId42" w:history="1">
+      <w:hyperlink r:id="rId44" w:history="1">
         <w:r>
           <w:rPr>
             <w:rStyle w:val="Hyperlink"/>
@@ -5185,7 +5523,7 @@
       </w:pPr>
     </w:p>
     <w:sectPr>
-      <w:footerReference w:type="default" r:id="rId43"/>
+      <w:footerReference w:type="default" r:id="rId45"/>
       <w:pgSz w:w="12240" w:h="15840"/>
       <w:pgMar w:top="720" w:right="720" w:bottom="720" w:left="720" w:header="708" w:footer="708" w:gutter="0"/>
       <w:pgNumType w:start="0"/>
@@ -5304,6 +5642,232 @@
 <file path=word/numbering.xml><?xml version="1.0" encoding="utf-8"?>
 <w:numbering xmlns:wpc="http://schemas.microsoft.com/office/word/2010/wordprocessingCanvas" xmlns:cx="http://schemas.microsoft.com/office/drawing/2014/chartex" xmlns:cx1="http://schemas.microsoft.com/office/drawing/2015/9/8/chartex" xmlns:cx2="http://schemas.microsoft.com/office/drawing/2015/10/21/chartex" xmlns:cx3="http://schemas.microsoft.com/office/drawing/2016/5/9/chartex" xmlns:cx4="http://schemas.microsoft.com/office/drawing/2016/5/10/chartex" xmlns:cx5="http://schemas.microsoft.com/office/drawing/2016/5/11/chartex" xmlns:cx6="http://schemas.microsoft.com/office/drawing/2016/5/12/chartex" xmlns:cx7="http://schemas.microsoft.com/office/drawing/2016/5/13/chartex" xmlns:cx8="http://schemas.microsoft.com/office/drawing/2016/5/14/chartex" xmlns:mc="http://schemas.openxmlformats.org/markup-compatibility/2006" xmlns:aink="http://schemas.microsoft.com/office/drawing/2016/ink" xmlns:am3d="http://schemas.microsoft.com/office/drawing/2017/model3d" xmlns:o="urn:schemas-microsoft-com:office:office" xmlns:r="http://schemas.openxmlformats.org/officeDocument/2006/relationships" xmlns:m="http://schemas.openxmlformats.org/officeDocument/2006/math" xmlns:v="urn:schemas-microsoft-com:vml" xmlns:wp14="http://schemas.microsoft.com/office/word/2010/wordprocessingDrawing" xmlns:wp="http://schemas.openxmlformats.org/drawingml/2006/wordprocessingDrawing" xmlns:w10="urn:schemas-microsoft-com:office:word" xmlns:w="http://schemas.openxmlformats.org/wordprocessingml/2006/main" xmlns:w14="http://schemas.microsoft.com/office/word/2010/wordml" xmlns:w15="http://schemas.microsoft.com/office/word/2012/wordml" xmlns:w16cid="http://schemas.microsoft.com/office/word/2016/wordml/cid" xmlns:w16se="http://schemas.microsoft.com/office/word/2015/wordml/symex" xmlns:wpg="http://schemas.microsoft.com/office/word/2010/wordprocessingGroup" xmlns:wpi="http://schemas.microsoft.com/office/word/2010/wordprocessingInk" xmlns:wne="http://schemas.microsoft.com/office/word/2006/wordml" xmlns:wps="http://schemas.microsoft.com/office/word/2010/wordprocessingShape" mc:Ignorable="w14 w15 w16se w16cid wp14">
   <w:abstractNum w:abstractNumId="0" w15:restartNumberingAfterBreak="0">
+    <w:nsid w:val="1271241B"/>
+    <w:multiLevelType w:val="hybridMultilevel"/>
+    <w:tmpl w:val="99942AFC"/>
+    <w:lvl w:ilvl="0" w:tplc="04090001">
+      <w:start w:val="1"/>
+      <w:numFmt w:val="bullet"/>
+      <w:lvlText w:val=""/>
+      <w:lvlJc w:val="left"/>
+      <w:pPr>
+        <w:ind w:left="1429" w:hanging="360"/>
+      </w:pPr>
+      <w:rPr>
+        <w:rFonts w:ascii="Symbol" w:hAnsi="Symbol" w:hint="default"/>
+      </w:rPr>
+    </w:lvl>
+    <w:lvl w:ilvl="1" w:tplc="04090003" w:tentative="1">
+      <w:start w:val="1"/>
+      <w:numFmt w:val="bullet"/>
+      <w:lvlText w:val="o"/>
+      <w:lvlJc w:val="left"/>
+      <w:pPr>
+        <w:ind w:left="2149" w:hanging="360"/>
+      </w:pPr>
+      <w:rPr>
+        <w:rFonts w:ascii="Courier New" w:hAnsi="Courier New" w:cs="Courier New" w:hint="default"/>
+      </w:rPr>
+    </w:lvl>
+    <w:lvl w:ilvl="2" w:tplc="04090005" w:tentative="1">
+      <w:start w:val="1"/>
+      <w:numFmt w:val="bullet"/>
+      <w:lvlText w:val=""/>
+      <w:lvlJc w:val="left"/>
+      <w:pPr>
+        <w:ind w:left="2869" w:hanging="360"/>
+      </w:pPr>
+      <w:rPr>
+        <w:rFonts w:ascii="Wingdings" w:hAnsi="Wingdings" w:hint="default"/>
+      </w:rPr>
+    </w:lvl>
+    <w:lvl w:ilvl="3" w:tplc="04090001" w:tentative="1">
+      <w:start w:val="1"/>
+      <w:numFmt w:val="bullet"/>
+      <w:lvlText w:val=""/>
+      <w:lvlJc w:val="left"/>
+      <w:pPr>
+        <w:ind w:left="3589" w:hanging="360"/>
+      </w:pPr>
+      <w:rPr>
+        <w:rFonts w:ascii="Symbol" w:hAnsi="Symbol" w:hint="default"/>
+      </w:rPr>
+    </w:lvl>
+    <w:lvl w:ilvl="4" w:tplc="04090003" w:tentative="1">
+      <w:start w:val="1"/>
+      <w:numFmt w:val="bullet"/>
+      <w:lvlText w:val="o"/>
+      <w:lvlJc w:val="left"/>
+      <w:pPr>
+        <w:ind w:left="4309" w:hanging="360"/>
+      </w:pPr>
+      <w:rPr>
+        <w:rFonts w:ascii="Courier New" w:hAnsi="Courier New" w:cs="Courier New" w:hint="default"/>
+      </w:rPr>
+    </w:lvl>
+    <w:lvl w:ilvl="5" w:tplc="04090005" w:tentative="1">
+      <w:start w:val="1"/>
+      <w:numFmt w:val="bullet"/>
+      <w:lvlText w:val=""/>
+      <w:lvlJc w:val="left"/>
+      <w:pPr>
+        <w:ind w:left="5029" w:hanging="360"/>
+      </w:pPr>
+      <w:rPr>
+        <w:rFonts w:ascii="Wingdings" w:hAnsi="Wingdings" w:hint="default"/>
+      </w:rPr>
+    </w:lvl>
+    <w:lvl w:ilvl="6" w:tplc="04090001" w:tentative="1">
+      <w:start w:val="1"/>
+      <w:numFmt w:val="bullet"/>
+      <w:lvlText w:val=""/>
+      <w:lvlJc w:val="left"/>
+      <w:pPr>
+        <w:ind w:left="5749" w:hanging="360"/>
+      </w:pPr>
+      <w:rPr>
+        <w:rFonts w:ascii="Symbol" w:hAnsi="Symbol" w:hint="default"/>
+      </w:rPr>
+    </w:lvl>
+    <w:lvl w:ilvl="7" w:tplc="04090003" w:tentative="1">
+      <w:start w:val="1"/>
+      <w:numFmt w:val="bullet"/>
+      <w:lvlText w:val="o"/>
+      <w:lvlJc w:val="left"/>
+      <w:pPr>
+        <w:ind w:left="6469" w:hanging="360"/>
+      </w:pPr>
+      <w:rPr>
+        <w:rFonts w:ascii="Courier New" w:hAnsi="Courier New" w:cs="Courier New" w:hint="default"/>
+      </w:rPr>
+    </w:lvl>
+    <w:lvl w:ilvl="8" w:tplc="04090005" w:tentative="1">
+      <w:start w:val="1"/>
+      <w:numFmt w:val="bullet"/>
+      <w:lvlText w:val=""/>
+      <w:lvlJc w:val="left"/>
+      <w:pPr>
+        <w:ind w:left="7189" w:hanging="360"/>
+      </w:pPr>
+      <w:rPr>
+        <w:rFonts w:ascii="Wingdings" w:hAnsi="Wingdings" w:hint="default"/>
+      </w:rPr>
+    </w:lvl>
+  </w:abstractNum>
+  <w:abstractNum w:abstractNumId="1" w15:restartNumberingAfterBreak="0">
+    <w:nsid w:val="1845424B"/>
+    <w:multiLevelType w:val="hybridMultilevel"/>
+    <w:tmpl w:val="09F0B72E"/>
+    <w:lvl w:ilvl="0" w:tplc="04090001">
+      <w:start w:val="1"/>
+      <w:numFmt w:val="bullet"/>
+      <w:lvlText w:val=""/>
+      <w:lvlJc w:val="left"/>
+      <w:pPr>
+        <w:ind w:left="1429" w:hanging="360"/>
+      </w:pPr>
+      <w:rPr>
+        <w:rFonts w:ascii="Symbol" w:hAnsi="Symbol" w:hint="default"/>
+      </w:rPr>
+    </w:lvl>
+    <w:lvl w:ilvl="1" w:tplc="04090003" w:tentative="1">
+      <w:start w:val="1"/>
+      <w:numFmt w:val="bullet"/>
+      <w:lvlText w:val="o"/>
+      <w:lvlJc w:val="left"/>
+      <w:pPr>
+        <w:ind w:left="2149" w:hanging="360"/>
+      </w:pPr>
+      <w:rPr>
+        <w:rFonts w:ascii="Courier New" w:hAnsi="Courier New" w:cs="Courier New" w:hint="default"/>
+      </w:rPr>
+    </w:lvl>
+    <w:lvl w:ilvl="2" w:tplc="04090005" w:tentative="1">
+      <w:start w:val="1"/>
+      <w:numFmt w:val="bullet"/>
+      <w:lvlText w:val=""/>
+      <w:lvlJc w:val="left"/>
+      <w:pPr>
+        <w:ind w:left="2869" w:hanging="360"/>
+      </w:pPr>
+      <w:rPr>
+        <w:rFonts w:ascii="Wingdings" w:hAnsi="Wingdings" w:hint="default"/>
+      </w:rPr>
+    </w:lvl>
+    <w:lvl w:ilvl="3" w:tplc="04090001" w:tentative="1">
+      <w:start w:val="1"/>
+      <w:numFmt w:val="bullet"/>
+      <w:lvlText w:val=""/>
+      <w:lvlJc w:val="left"/>
+      <w:pPr>
+        <w:ind w:left="3589" w:hanging="360"/>
+      </w:pPr>
+      <w:rPr>
+        <w:rFonts w:ascii="Symbol" w:hAnsi="Symbol" w:hint="default"/>
+      </w:rPr>
+    </w:lvl>
+    <w:lvl w:ilvl="4" w:tplc="04090003" w:tentative="1">
+      <w:start w:val="1"/>
+      <w:numFmt w:val="bullet"/>
+      <w:lvlText w:val="o"/>
+      <w:lvlJc w:val="left"/>
+      <w:pPr>
+        <w:ind w:left="4309" w:hanging="360"/>
+      </w:pPr>
+      <w:rPr>
+        <w:rFonts w:ascii="Courier New" w:hAnsi="Courier New" w:cs="Courier New" w:hint="default"/>
+      </w:rPr>
+    </w:lvl>
+    <w:lvl w:ilvl="5" w:tplc="04090005" w:tentative="1">
+      <w:start w:val="1"/>
+      <w:numFmt w:val="bullet"/>
+      <w:lvlText w:val=""/>
+      <w:lvlJc w:val="left"/>
+      <w:pPr>
+        <w:ind w:left="5029" w:hanging="360"/>
+      </w:pPr>
+      <w:rPr>
+        <w:rFonts w:ascii="Wingdings" w:hAnsi="Wingdings" w:hint="default"/>
+      </w:rPr>
+    </w:lvl>
+    <w:lvl w:ilvl="6" w:tplc="04090001" w:tentative="1">
+      <w:start w:val="1"/>
+      <w:numFmt w:val="bullet"/>
+      <w:lvlText w:val=""/>
+      <w:lvlJc w:val="left"/>
+      <w:pPr>
+        <w:ind w:left="5749" w:hanging="360"/>
+      </w:pPr>
+      <w:rPr>
+        <w:rFonts w:ascii="Symbol" w:hAnsi="Symbol" w:hint="default"/>
+      </w:rPr>
+    </w:lvl>
+    <w:lvl w:ilvl="7" w:tplc="04090003" w:tentative="1">
+      <w:start w:val="1"/>
+      <w:numFmt w:val="bullet"/>
+      <w:lvlText w:val="o"/>
+      <w:lvlJc w:val="left"/>
+      <w:pPr>
+        <w:ind w:left="6469" w:hanging="360"/>
+      </w:pPr>
+      <w:rPr>
+        <w:rFonts w:ascii="Courier New" w:hAnsi="Courier New" w:cs="Courier New" w:hint="default"/>
+      </w:rPr>
+    </w:lvl>
+    <w:lvl w:ilvl="8" w:tplc="04090005" w:tentative="1">
+      <w:start w:val="1"/>
+      <w:numFmt w:val="bullet"/>
+      <w:lvlText w:val=""/>
+      <w:lvlJc w:val="left"/>
+      <w:pPr>
+        <w:ind w:left="7189" w:hanging="360"/>
+      </w:pPr>
+      <w:rPr>
+        <w:rFonts w:ascii="Wingdings" w:hAnsi="Wingdings" w:hint="default"/>
+      </w:rPr>
+    </w:lvl>
+  </w:abstractNum>
+  <w:abstractNum w:abstractNumId="2" w15:restartNumberingAfterBreak="0">
     <w:nsid w:val="1C5B7CDF"/>
     <w:multiLevelType w:val="hybridMultilevel"/>
     <w:tmpl w:val="9F0280BE"/>
@@ -5389,7 +5953,7 @@
       </w:pPr>
     </w:lvl>
   </w:abstractNum>
-  <w:abstractNum w:abstractNumId="1" w15:restartNumberingAfterBreak="0">
+  <w:abstractNum w:abstractNumId="3" w15:restartNumberingAfterBreak="0">
     <w:nsid w:val="2B8A012A"/>
     <w:multiLevelType w:val="hybridMultilevel"/>
     <w:tmpl w:val="BD4CC0BA"/>
@@ -5475,7 +6039,7 @@
       </w:pPr>
     </w:lvl>
   </w:abstractNum>
-  <w:abstractNum w:abstractNumId="2" w15:restartNumberingAfterBreak="0">
+  <w:abstractNum w:abstractNumId="4" w15:restartNumberingAfterBreak="0">
     <w:nsid w:val="4BB70027"/>
     <w:multiLevelType w:val="hybridMultilevel"/>
     <w:tmpl w:val="05B44A38"/>
@@ -5562,7 +6126,7 @@
       </w:pPr>
     </w:lvl>
   </w:abstractNum>
-  <w:abstractNum w:abstractNumId="3" w15:restartNumberingAfterBreak="0">
+  <w:abstractNum w:abstractNumId="5" w15:restartNumberingAfterBreak="0">
     <w:nsid w:val="4BF821B4"/>
     <w:multiLevelType w:val="hybridMultilevel"/>
     <w:tmpl w:val="66A65846"/>
@@ -5648,7 +6212,7 @@
       </w:pPr>
     </w:lvl>
   </w:abstractNum>
-  <w:abstractNum w:abstractNumId="4" w15:restartNumberingAfterBreak="0">
+  <w:abstractNum w:abstractNumId="6" w15:restartNumberingAfterBreak="0">
     <w:nsid w:val="4D0A4C06"/>
     <w:multiLevelType w:val="hybridMultilevel"/>
     <w:tmpl w:val="7A1E427C"/>
@@ -5734,7 +6298,7 @@
       </w:pPr>
     </w:lvl>
   </w:abstractNum>
-  <w:abstractNum w:abstractNumId="5" w15:restartNumberingAfterBreak="0">
+  <w:abstractNum w:abstractNumId="7" w15:restartNumberingAfterBreak="0">
     <w:nsid w:val="61C173EB"/>
     <w:multiLevelType w:val="hybridMultilevel"/>
     <w:tmpl w:val="BE6A7928"/>
@@ -5820,7 +6384,7 @@
       </w:pPr>
     </w:lvl>
   </w:abstractNum>
-  <w:abstractNum w:abstractNumId="6" w15:restartNumberingAfterBreak="0">
+  <w:abstractNum w:abstractNumId="8" w15:restartNumberingAfterBreak="0">
     <w:nsid w:val="67FE3EB0"/>
     <w:multiLevelType w:val="hybridMultilevel"/>
     <w:tmpl w:val="6EFC1BD6"/>
@@ -5906,7 +6470,7 @@
       </w:pPr>
     </w:lvl>
   </w:abstractNum>
-  <w:abstractNum w:abstractNumId="7" w15:restartNumberingAfterBreak="0">
+  <w:abstractNum w:abstractNumId="9" w15:restartNumberingAfterBreak="0">
     <w:nsid w:val="6DFA5B9B"/>
     <w:multiLevelType w:val="hybridMultilevel"/>
     <w:tmpl w:val="0C0431D2"/>
@@ -5993,28 +6557,34 @@
     </w:lvl>
   </w:abstractNum>
   <w:num w:numId="1">
+    <w:abstractNumId w:val="6"/>
+  </w:num>
+  <w:num w:numId="2">
+    <w:abstractNumId w:val="2"/>
+  </w:num>
+  <w:num w:numId="3">
+    <w:abstractNumId w:val="7"/>
+  </w:num>
+  <w:num w:numId="4">
+    <w:abstractNumId w:val="5"/>
+  </w:num>
+  <w:num w:numId="5">
+    <w:abstractNumId w:val="9"/>
+  </w:num>
+  <w:num w:numId="6">
+    <w:abstractNumId w:val="3"/>
+  </w:num>
+  <w:num w:numId="7">
     <w:abstractNumId w:val="4"/>
   </w:num>
-  <w:num w:numId="2">
-    <w:abstractNumId w:val="0"/>
+  <w:num w:numId="8">
+    <w:abstractNumId w:val="8"/>
   </w:num>
-  <w:num w:numId="3">
-    <w:abstractNumId w:val="5"/>
-  </w:num>
-  <w:num w:numId="4">
-    <w:abstractNumId w:val="3"/>
-  </w:num>
-  <w:num w:numId="5">
-    <w:abstractNumId w:val="7"/>
-  </w:num>
-  <w:num w:numId="6">
+  <w:num w:numId="9">
     <w:abstractNumId w:val="1"/>
   </w:num>
-  <w:num w:numId="7">
-    <w:abstractNumId w:val="2"/>
-  </w:num>
-  <w:num w:numId="8">
-    <w:abstractNumId w:val="6"/>
+  <w:num w:numId="10">
+    <w:abstractNumId w:val="0"/>
   </w:num>
 </w:numbering>
 </file>
@@ -7291,7 +7861,7 @@
 </file>
 
 <file path=customXml/itemProps1.xml><?xml version="1.0" encoding="utf-8"?>
-<ds:datastoreItem xmlns:ds="http://schemas.openxmlformats.org/officeDocument/2006/customXml" ds:itemID="{98CC5931-8893-4551-8927-AD4E87BCD7B8}">
+<ds:datastoreItem xmlns:ds="http://schemas.openxmlformats.org/officeDocument/2006/customXml" ds:itemID="{AFBE7E0B-B36E-4890-AD32-1C6DE62409C0}">
   <ds:schemaRefs>
     <ds:schemaRef ds:uri="http://schemas.openxmlformats.org/officeDocument/2006/bibliography"/>
   </ds:schemaRefs>

</xml_diff>